<commit_message>
Updated user guide with more mocks
</commit_message>
<xml_diff>
--- a/User Guide – Universal Bank.docx
+++ b/User Guide – Universal Bank.docx
@@ -4,6 +4,9 @@
   <w:body>
     <w:sdt>
       <w:sdtPr>
+        <w:rPr>
+          <w:rFonts w:ascii="Helvetica Neue" w:hAnsi="Helvetica Neue"/>
+        </w:rPr>
         <w:id w:val="-870839382"/>
         <w:docPartObj>
           <w:docPartGallery w:val="Cover Pages"/>
@@ -18,8 +21,14 @@
       </w:sdtEndPr>
       <w:sdtContent>
         <w:p>
+          <w:pPr>
+            <w:rPr>
+              <w:rFonts w:ascii="Helvetica Neue" w:hAnsi="Helvetica Neue"/>
+            </w:rPr>
+          </w:pPr>
           <w:r>
             <w:rPr>
+              <w:rFonts w:ascii="Helvetica Neue" w:hAnsi="Helvetica Neue"/>
               <w:noProof/>
             </w:rPr>
             <mc:AlternateContent>
@@ -406,6 +415,7 @@
                                     <w15:appearance w15:val="hidden"/>
                                     <w:text/>
                                   </w:sdtPr>
+                                  <w:sdtEndPr/>
                                   <w:sdtContent>
                                     <w:p>
                                       <w:pPr>
@@ -445,6 +455,7 @@
                                     <w15:appearance w15:val="hidden"/>
                                     <w:text/>
                                   </w:sdtPr>
+                                  <w:sdtEndPr/>
                                   <w:sdtContent>
                                     <w:p>
                                       <w:pPr>
@@ -522,6 +533,7 @@
                                       <w15:appearance w15:val="hidden"/>
                                       <w:text/>
                                     </w:sdtPr>
+                                    <w:sdtEndPr/>
                                     <w:sdtContent>
                                       <w:r>
                                         <w:rPr>
@@ -560,6 +572,7 @@
                                       <w15:appearance w15:val="hidden"/>
                                       <w:text/>
                                     </w:sdtPr>
+                                    <w:sdtEndPr/>
                                     <w:sdtContent>
                                       <w:r>
                                         <w:rPr>
@@ -811,12 +824,14 @@
         <w:p>
           <w:pPr>
             <w:rPr>
+              <w:rFonts w:ascii="Helvetica Neue" w:hAnsi="Helvetica Neue"/>
               <w:b/>
               <w:sz w:val="40"/>
             </w:rPr>
           </w:pPr>
           <w:r>
             <w:rPr>
+              <w:rFonts w:ascii="Helvetica Neue" w:hAnsi="Helvetica Neue"/>
               <w:b/>
               <w:sz w:val="40"/>
             </w:rPr>
@@ -829,12 +844,14 @@
       <w:pPr>
         <w:jc w:val="center"/>
         <w:rPr>
+          <w:rFonts w:ascii="Helvetica Neue" w:hAnsi="Helvetica Neue"/>
           <w:b/>
           <w:sz w:val="52"/>
         </w:rPr>
       </w:pPr>
       <w:r>
         <w:rPr>
+          <w:rFonts w:ascii="Helvetica Neue" w:hAnsi="Helvetica Neue"/>
           <w:b/>
           <w:sz w:val="52"/>
         </w:rPr>
@@ -849,9 +866,9 @@
         <w:tblLook w:val="04A0" w:firstRow="1" w:lastRow="0" w:firstColumn="1" w:lastColumn="0" w:noHBand="0" w:noVBand="1"/>
       </w:tblPr>
       <w:tblGrid>
-        <w:gridCol w:w="991"/>
-        <w:gridCol w:w="5281"/>
-        <w:gridCol w:w="3078"/>
+        <w:gridCol w:w="1128"/>
+        <w:gridCol w:w="5192"/>
+        <w:gridCol w:w="3030"/>
       </w:tblGrid>
       <w:tr>
         <w:tc>
@@ -862,12 +879,14 @@
             <w:pPr>
               <w:jc w:val="center"/>
               <w:rPr>
+                <w:rFonts w:ascii="Helvetica Neue" w:hAnsi="Helvetica Neue"/>
                 <w:b/>
                 <w:sz w:val="40"/>
               </w:rPr>
             </w:pPr>
             <w:r>
               <w:rPr>
+                <w:rFonts w:ascii="Helvetica Neue" w:hAnsi="Helvetica Neue"/>
                 <w:b/>
                 <w:sz w:val="40"/>
               </w:rPr>
@@ -883,12 +902,14 @@
             <w:pPr>
               <w:jc w:val="center"/>
               <w:rPr>
+                <w:rFonts w:ascii="Helvetica Neue" w:hAnsi="Helvetica Neue"/>
                 <w:b/>
                 <w:sz w:val="40"/>
               </w:rPr>
             </w:pPr>
             <w:r>
               <w:rPr>
+                <w:rFonts w:ascii="Helvetica Neue" w:hAnsi="Helvetica Neue"/>
                 <w:b/>
                 <w:sz w:val="40"/>
               </w:rPr>
@@ -904,12 +925,14 @@
             <w:pPr>
               <w:jc w:val="center"/>
               <w:rPr>
+                <w:rFonts w:ascii="Helvetica Neue" w:hAnsi="Helvetica Neue"/>
                 <w:b/>
                 <w:sz w:val="40"/>
               </w:rPr>
             </w:pPr>
             <w:r>
               <w:rPr>
+                <w:rFonts w:ascii="Helvetica Neue" w:hAnsi="Helvetica Neue"/>
                 <w:b/>
                 <w:sz w:val="40"/>
               </w:rPr>
@@ -920,7 +943,7 @@
       </w:tr>
       <w:tr>
         <w:trPr>
-          <w:trHeight w:val="4184"/>
+          <w:trHeight w:val="2348"/>
         </w:trPr>
         <w:tc>
           <w:tcPr>
@@ -929,14 +952,14 @@
           <w:p>
             <w:pPr>
               <w:rPr>
-                <w:rFonts w:ascii="Helvetica" w:eastAsia="Times New Roman" w:hAnsi="Helvetica" w:cs="Times New Roman"/>
+                <w:rFonts w:ascii="Helvetica Neue" w:eastAsia="Times New Roman" w:hAnsi="Helvetica Neue" w:cs="Times New Roman"/>
                 <w:sz w:val="28"/>
                 <w:szCs w:val="28"/>
               </w:rPr>
             </w:pPr>
             <w:r>
               <w:rPr>
-                <w:rFonts w:ascii="Helvetica" w:eastAsia="Times New Roman" w:hAnsi="Helvetica" w:cs="Times New Roman"/>
+                <w:rFonts w:ascii="Helvetica Neue" w:eastAsia="Times New Roman" w:hAnsi="Helvetica Neue" w:cs="Times New Roman"/>
                 <w:sz w:val="28"/>
                 <w:szCs w:val="28"/>
               </w:rPr>
@@ -946,14 +969,14 @@
           <w:p>
             <w:pPr>
               <w:rPr>
-                <w:rFonts w:ascii="Helvetica" w:eastAsia="Times New Roman" w:hAnsi="Helvetica" w:cs="Times New Roman"/>
+                <w:rFonts w:ascii="Helvetica Neue" w:eastAsia="Times New Roman" w:hAnsi="Helvetica Neue" w:cs="Times New Roman"/>
                 <w:sz w:val="28"/>
                 <w:szCs w:val="28"/>
               </w:rPr>
             </w:pPr>
             <w:r>
               <w:rPr>
-                <w:rFonts w:ascii="Helvetica" w:eastAsia="Times New Roman" w:hAnsi="Helvetica" w:cs="Times New Roman"/>
+                <w:rFonts w:ascii="Helvetica Neue" w:eastAsia="Times New Roman" w:hAnsi="Helvetica Neue" w:cs="Times New Roman"/>
                 <w:sz w:val="28"/>
                 <w:szCs w:val="28"/>
               </w:rPr>
@@ -963,14 +986,14 @@
           <w:p>
             <w:pPr>
               <w:rPr>
-                <w:rFonts w:ascii="Helvetica" w:eastAsia="Times New Roman" w:hAnsi="Helvetica" w:cs="Times New Roman"/>
+                <w:rFonts w:ascii="Helvetica Neue" w:eastAsia="Times New Roman" w:hAnsi="Helvetica Neue" w:cs="Times New Roman"/>
                 <w:sz w:val="28"/>
                 <w:szCs w:val="28"/>
               </w:rPr>
             </w:pPr>
             <w:r>
               <w:rPr>
-                <w:rFonts w:ascii="Helvetica" w:eastAsia="Times New Roman" w:hAnsi="Helvetica" w:cs="Times New Roman"/>
+                <w:rFonts w:ascii="Helvetica Neue" w:eastAsia="Times New Roman" w:hAnsi="Helvetica Neue" w:cs="Times New Roman"/>
                 <w:sz w:val="28"/>
                 <w:szCs w:val="28"/>
               </w:rPr>
@@ -980,14 +1003,14 @@
           <w:p>
             <w:pPr>
               <w:rPr>
-                <w:rFonts w:ascii="Helvetica" w:eastAsia="Times New Roman" w:hAnsi="Helvetica" w:cs="Times New Roman"/>
+                <w:rFonts w:ascii="Helvetica Neue" w:eastAsia="Times New Roman" w:hAnsi="Helvetica Neue" w:cs="Times New Roman"/>
                 <w:sz w:val="28"/>
                 <w:szCs w:val="28"/>
               </w:rPr>
             </w:pPr>
             <w:r>
               <w:rPr>
-                <w:rFonts w:ascii="Helvetica" w:eastAsia="Times New Roman" w:hAnsi="Helvetica" w:cs="Times New Roman"/>
+                <w:rFonts w:ascii="Helvetica Neue" w:eastAsia="Times New Roman" w:hAnsi="Helvetica Neue" w:cs="Times New Roman"/>
                 <w:sz w:val="28"/>
                 <w:szCs w:val="28"/>
               </w:rPr>
@@ -997,14 +1020,14 @@
           <w:p>
             <w:pPr>
               <w:rPr>
-                <w:rFonts w:ascii="Helvetica" w:eastAsia="Times New Roman" w:hAnsi="Helvetica" w:cs="Times New Roman"/>
+                <w:rFonts w:ascii="Helvetica Neue" w:eastAsia="Times New Roman" w:hAnsi="Helvetica Neue" w:cs="Times New Roman"/>
                 <w:sz w:val="28"/>
                 <w:szCs w:val="28"/>
               </w:rPr>
             </w:pPr>
             <w:r>
               <w:rPr>
-                <w:rFonts w:ascii="Helvetica" w:eastAsia="Times New Roman" w:hAnsi="Helvetica" w:cs="Times New Roman"/>
+                <w:rFonts w:ascii="Helvetica Neue" w:eastAsia="Times New Roman" w:hAnsi="Helvetica Neue" w:cs="Times New Roman"/>
                 <w:sz w:val="28"/>
                 <w:szCs w:val="28"/>
               </w:rPr>
@@ -1014,7 +1037,7 @@
           <w:p>
             <w:pPr>
               <w:rPr>
-                <w:rFonts w:ascii="Helvetica" w:hAnsi="Helvetica"/>
+                <w:rFonts w:ascii="Helvetica Neue" w:hAnsi="Helvetica Neue"/>
                 <w:sz w:val="28"/>
                 <w:szCs w:val="28"/>
               </w:rPr>
@@ -1028,7 +1051,7 @@
           <w:p>
             <w:pPr>
               <w:rPr>
-                <w:rFonts w:ascii="Helvetica" w:hAnsi="Helvetica"/>
+                <w:rFonts w:ascii="Helvetica Neue" w:hAnsi="Helvetica Neue"/>
                 <w:b/>
                 <w:sz w:val="28"/>
                 <w:szCs w:val="28"/>
@@ -1036,7 +1059,7 @@
             </w:pPr>
             <w:r>
               <w:rPr>
-                <w:rFonts w:ascii="Helvetica" w:hAnsi="Helvetica"/>
+                <w:rFonts w:ascii="Helvetica Neue" w:hAnsi="Helvetica Neue"/>
                 <w:b/>
                 <w:sz w:val="28"/>
                 <w:szCs w:val="28"/>
@@ -1047,14 +1070,14 @@
           <w:p>
             <w:pPr>
               <w:rPr>
-                <w:rFonts w:ascii="Helvetica" w:hAnsi="Helvetica"/>
+                <w:rFonts w:ascii="Helvetica Neue" w:hAnsi="Helvetica Neue"/>
                 <w:sz w:val="28"/>
                 <w:szCs w:val="28"/>
               </w:rPr>
             </w:pPr>
             <w:r>
               <w:rPr>
-                <w:rFonts w:ascii="Helvetica" w:hAnsi="Helvetica"/>
+                <w:rFonts w:ascii="Helvetica Neue" w:hAnsi="Helvetica Neue"/>
                 <w:sz w:val="28"/>
                 <w:szCs w:val="28"/>
               </w:rPr>
@@ -1064,14 +1087,14 @@
           <w:p>
             <w:pPr>
               <w:rPr>
-                <w:rFonts w:ascii="Helvetica" w:hAnsi="Helvetica"/>
+                <w:rFonts w:ascii="Helvetica Neue" w:hAnsi="Helvetica Neue"/>
                 <w:sz w:val="28"/>
                 <w:szCs w:val="28"/>
               </w:rPr>
             </w:pPr>
             <w:r>
               <w:rPr>
-                <w:rFonts w:ascii="Helvetica" w:hAnsi="Helvetica"/>
+                <w:rFonts w:ascii="Helvetica Neue" w:hAnsi="Helvetica Neue"/>
                 <w:sz w:val="28"/>
                 <w:szCs w:val="28"/>
               </w:rPr>
@@ -1081,14 +1104,14 @@
           <w:p>
             <w:pPr>
               <w:rPr>
-                <w:rFonts w:ascii="Helvetica" w:hAnsi="Helvetica"/>
+                <w:rFonts w:ascii="Helvetica Neue" w:hAnsi="Helvetica Neue"/>
                 <w:sz w:val="28"/>
                 <w:szCs w:val="28"/>
               </w:rPr>
             </w:pPr>
             <w:r>
               <w:rPr>
-                <w:rFonts w:ascii="Helvetica" w:hAnsi="Helvetica"/>
+                <w:rFonts w:ascii="Helvetica Neue" w:hAnsi="Helvetica Neue"/>
                 <w:sz w:val="28"/>
                 <w:szCs w:val="28"/>
               </w:rPr>
@@ -1098,14 +1121,14 @@
           <w:p>
             <w:pPr>
               <w:rPr>
-                <w:rFonts w:ascii="Helvetica" w:hAnsi="Helvetica"/>
+                <w:rFonts w:ascii="Helvetica Neue" w:hAnsi="Helvetica Neue"/>
                 <w:sz w:val="28"/>
                 <w:szCs w:val="28"/>
               </w:rPr>
             </w:pPr>
             <w:r>
               <w:rPr>
-                <w:rFonts w:ascii="Helvetica" w:hAnsi="Helvetica"/>
+                <w:rFonts w:ascii="Helvetica Neue" w:hAnsi="Helvetica Neue"/>
                 <w:sz w:val="28"/>
                 <w:szCs w:val="28"/>
               </w:rPr>
@@ -1115,7 +1138,7 @@
           <w:p>
             <w:pPr>
               <w:rPr>
-                <w:rFonts w:ascii="Helvetica" w:hAnsi="Helvetica"/>
+                <w:rFonts w:ascii="Helvetica Neue" w:hAnsi="Helvetica Neue"/>
                 <w:sz w:val="28"/>
                 <w:szCs w:val="28"/>
               </w:rPr>
@@ -1124,7 +1147,7 @@
           <w:p>
             <w:pPr>
               <w:rPr>
-                <w:rFonts w:ascii="Helvetica" w:hAnsi="Helvetica"/>
+                <w:rFonts w:ascii="Helvetica Neue" w:hAnsi="Helvetica Neue"/>
                 <w:sz w:val="28"/>
                 <w:szCs w:val="28"/>
               </w:rPr>
@@ -1138,14 +1161,14 @@
           <w:p>
             <w:pPr>
               <w:rPr>
-                <w:rFonts w:ascii="Helvetica" w:hAnsi="Helvetica"/>
+                <w:rFonts w:ascii="Helvetica Neue" w:hAnsi="Helvetica Neue"/>
                 <w:sz w:val="28"/>
                 <w:szCs w:val="28"/>
               </w:rPr>
             </w:pPr>
             <w:r>
               <w:rPr>
-                <w:rFonts w:ascii="Helvetica" w:hAnsi="Helvetica"/>
+                <w:rFonts w:ascii="Helvetica Neue" w:hAnsi="Helvetica Neue"/>
                 <w:sz w:val="28"/>
                 <w:szCs w:val="28"/>
               </w:rPr>
@@ -1156,7 +1179,7 @@
       </w:tr>
       <w:tr>
         <w:trPr>
-          <w:trHeight w:val="5147"/>
+          <w:trHeight w:val="2438"/>
         </w:trPr>
         <w:tc>
           <w:tcPr>
@@ -1165,14 +1188,14 @@
           <w:p>
             <w:pPr>
               <w:rPr>
-                <w:rFonts w:ascii="Helvetica" w:hAnsi="Helvetica"/>
+                <w:rFonts w:ascii="Helvetica Neue" w:hAnsi="Helvetica Neue"/>
                 <w:sz w:val="28"/>
                 <w:szCs w:val="28"/>
               </w:rPr>
             </w:pPr>
             <w:r>
               <w:rPr>
-                <w:rFonts w:ascii="Helvetica" w:hAnsi="Helvetica"/>
+                <w:rFonts w:ascii="Helvetica Neue" w:hAnsi="Helvetica Neue"/>
                 <w:sz w:val="28"/>
                 <w:szCs w:val="28"/>
               </w:rPr>
@@ -1182,14 +1205,14 @@
           <w:p>
             <w:pPr>
               <w:rPr>
-                <w:rFonts w:ascii="Helvetica" w:hAnsi="Helvetica"/>
+                <w:rFonts w:ascii="Helvetica Neue" w:hAnsi="Helvetica Neue"/>
                 <w:sz w:val="28"/>
                 <w:szCs w:val="28"/>
               </w:rPr>
             </w:pPr>
             <w:r>
               <w:rPr>
-                <w:rFonts w:ascii="Helvetica" w:hAnsi="Helvetica"/>
+                <w:rFonts w:ascii="Helvetica Neue" w:hAnsi="Helvetica Neue"/>
                 <w:sz w:val="28"/>
                 <w:szCs w:val="28"/>
               </w:rPr>
@@ -1199,14 +1222,14 @@
           <w:p>
             <w:pPr>
               <w:rPr>
-                <w:rFonts w:ascii="Helvetica" w:hAnsi="Helvetica"/>
+                <w:rFonts w:ascii="Helvetica Neue" w:hAnsi="Helvetica Neue"/>
                 <w:sz w:val="28"/>
                 <w:szCs w:val="28"/>
               </w:rPr>
             </w:pPr>
             <w:r>
               <w:rPr>
-                <w:rFonts w:ascii="Helvetica" w:hAnsi="Helvetica"/>
+                <w:rFonts w:ascii="Helvetica Neue" w:hAnsi="Helvetica Neue"/>
                 <w:sz w:val="28"/>
                 <w:szCs w:val="28"/>
               </w:rPr>
@@ -1216,14 +1239,14 @@
           <w:p>
             <w:pPr>
               <w:rPr>
-                <w:rFonts w:ascii="Helvetica" w:hAnsi="Helvetica"/>
+                <w:rFonts w:ascii="Helvetica Neue" w:hAnsi="Helvetica Neue"/>
                 <w:sz w:val="28"/>
                 <w:szCs w:val="28"/>
               </w:rPr>
             </w:pPr>
             <w:r>
               <w:rPr>
-                <w:rFonts w:ascii="Helvetica" w:hAnsi="Helvetica"/>
+                <w:rFonts w:ascii="Helvetica Neue" w:hAnsi="Helvetica Neue"/>
                 <w:sz w:val="28"/>
                 <w:szCs w:val="28"/>
               </w:rPr>
@@ -1233,14 +1256,14 @@
           <w:p>
             <w:pPr>
               <w:rPr>
-                <w:rFonts w:ascii="Helvetica" w:hAnsi="Helvetica"/>
+                <w:rFonts w:ascii="Helvetica Neue" w:hAnsi="Helvetica Neue"/>
                 <w:sz w:val="28"/>
                 <w:szCs w:val="28"/>
               </w:rPr>
             </w:pPr>
             <w:r>
               <w:rPr>
-                <w:rFonts w:ascii="Helvetica" w:hAnsi="Helvetica"/>
+                <w:rFonts w:ascii="Helvetica Neue" w:hAnsi="Helvetica Neue"/>
                 <w:sz w:val="28"/>
                 <w:szCs w:val="28"/>
               </w:rPr>
@@ -1250,14 +1273,14 @@
           <w:p>
             <w:pPr>
               <w:rPr>
-                <w:rFonts w:ascii="Helvetica" w:hAnsi="Helvetica"/>
+                <w:rFonts w:ascii="Helvetica Neue" w:hAnsi="Helvetica Neue"/>
                 <w:sz w:val="28"/>
                 <w:szCs w:val="28"/>
               </w:rPr>
             </w:pPr>
             <w:r>
               <w:rPr>
-                <w:rFonts w:ascii="Helvetica" w:hAnsi="Helvetica"/>
+                <w:rFonts w:ascii="Helvetica Neue" w:hAnsi="Helvetica Neue"/>
                 <w:sz w:val="28"/>
                 <w:szCs w:val="28"/>
               </w:rPr>
@@ -1272,7 +1295,7 @@
           <w:p>
             <w:pPr>
               <w:rPr>
-                <w:rFonts w:ascii="Helvetica" w:hAnsi="Helvetica"/>
+                <w:rFonts w:ascii="Helvetica Neue" w:hAnsi="Helvetica Neue"/>
                 <w:b/>
                 <w:sz w:val="28"/>
                 <w:szCs w:val="28"/>
@@ -1280,7 +1303,7 @@
             </w:pPr>
             <w:r>
               <w:rPr>
-                <w:rFonts w:ascii="Helvetica" w:hAnsi="Helvetica"/>
+                <w:rFonts w:ascii="Helvetica Neue" w:hAnsi="Helvetica Neue"/>
                 <w:b/>
                 <w:sz w:val="28"/>
                 <w:szCs w:val="28"/>
@@ -1291,14 +1314,14 @@
           <w:p>
             <w:pPr>
               <w:rPr>
-                <w:rFonts w:ascii="Helvetica" w:hAnsi="Helvetica"/>
+                <w:rFonts w:ascii="Helvetica Neue" w:hAnsi="Helvetica Neue"/>
                 <w:sz w:val="28"/>
                 <w:szCs w:val="28"/>
               </w:rPr>
             </w:pPr>
             <w:r>
               <w:rPr>
-                <w:rFonts w:ascii="Helvetica" w:hAnsi="Helvetica"/>
+                <w:rFonts w:ascii="Helvetica Neue" w:hAnsi="Helvetica Neue"/>
                 <w:sz w:val="28"/>
                 <w:szCs w:val="28"/>
               </w:rPr>
@@ -1308,14 +1331,14 @@
           <w:p>
             <w:pPr>
               <w:rPr>
-                <w:rFonts w:ascii="Helvetica" w:hAnsi="Helvetica"/>
+                <w:rFonts w:ascii="Helvetica Neue" w:hAnsi="Helvetica Neue"/>
                 <w:sz w:val="28"/>
                 <w:szCs w:val="28"/>
               </w:rPr>
             </w:pPr>
             <w:r>
               <w:rPr>
-                <w:rFonts w:ascii="Helvetica" w:hAnsi="Helvetica"/>
+                <w:rFonts w:ascii="Helvetica Neue" w:hAnsi="Helvetica Neue"/>
                 <w:sz w:val="28"/>
                 <w:szCs w:val="28"/>
               </w:rPr>
@@ -1325,14 +1348,14 @@
           <w:p>
             <w:pPr>
               <w:rPr>
-                <w:rFonts w:ascii="Helvetica" w:hAnsi="Helvetica"/>
+                <w:rFonts w:ascii="Helvetica Neue" w:hAnsi="Helvetica Neue"/>
                 <w:sz w:val="28"/>
                 <w:szCs w:val="28"/>
               </w:rPr>
             </w:pPr>
             <w:r>
               <w:rPr>
-                <w:rFonts w:ascii="Helvetica" w:hAnsi="Helvetica"/>
+                <w:rFonts w:ascii="Helvetica Neue" w:hAnsi="Helvetica Neue"/>
                 <w:sz w:val="28"/>
                 <w:szCs w:val="28"/>
               </w:rPr>
@@ -1340,7 +1363,7 @@
             </w:r>
             <w:r>
               <w:rPr>
-                <w:rFonts w:ascii="Helvetica" w:hAnsi="Helvetica"/>
+                <w:rFonts w:ascii="Helvetica Neue" w:hAnsi="Helvetica Neue"/>
                 <w:sz w:val="28"/>
                 <w:szCs w:val="28"/>
               </w:rPr>
@@ -1350,14 +1373,14 @@
           <w:p>
             <w:pPr>
               <w:rPr>
-                <w:rFonts w:ascii="Helvetica" w:hAnsi="Helvetica"/>
+                <w:rFonts w:ascii="Helvetica Neue" w:hAnsi="Helvetica Neue"/>
                 <w:sz w:val="28"/>
                 <w:szCs w:val="28"/>
               </w:rPr>
             </w:pPr>
             <w:r>
               <w:rPr>
-                <w:rFonts w:ascii="Helvetica" w:hAnsi="Helvetica"/>
+                <w:rFonts w:ascii="Helvetica Neue" w:hAnsi="Helvetica Neue"/>
                 <w:sz w:val="28"/>
                 <w:szCs w:val="28"/>
               </w:rPr>
@@ -1367,14 +1390,14 @@
           <w:p>
             <w:pPr>
               <w:rPr>
-                <w:rFonts w:ascii="Helvetica" w:hAnsi="Helvetica"/>
+                <w:rFonts w:ascii="Helvetica Neue" w:hAnsi="Helvetica Neue"/>
                 <w:sz w:val="28"/>
                 <w:szCs w:val="28"/>
               </w:rPr>
             </w:pPr>
             <w:r>
               <w:rPr>
-                <w:rFonts w:ascii="Helvetica" w:hAnsi="Helvetica"/>
+                <w:rFonts w:ascii="Helvetica Neue" w:hAnsi="Helvetica Neue"/>
                 <w:sz w:val="28"/>
                 <w:szCs w:val="28"/>
               </w:rPr>
@@ -1384,7 +1407,7 @@
           <w:p>
             <w:pPr>
               <w:rPr>
-                <w:rFonts w:ascii="Helvetica" w:hAnsi="Helvetica"/>
+                <w:rFonts w:ascii="Helvetica Neue" w:hAnsi="Helvetica Neue"/>
                 <w:sz w:val="28"/>
                 <w:szCs w:val="28"/>
               </w:rPr>
@@ -1393,7 +1416,7 @@
           <w:p>
             <w:pPr>
               <w:rPr>
-                <w:rFonts w:ascii="Helvetica" w:hAnsi="Helvetica"/>
+                <w:rFonts w:ascii="Helvetica Neue" w:hAnsi="Helvetica Neue"/>
                 <w:sz w:val="28"/>
                 <w:szCs w:val="28"/>
               </w:rPr>
@@ -1407,21 +1430,203 @@
           <w:p>
             <w:pPr>
               <w:rPr>
-                <w:rFonts w:ascii="Helvetica" w:hAnsi="Helvetica"/>
+                <w:rFonts w:ascii="Helvetica Neue" w:hAnsi="Helvetica Neue"/>
                 <w:sz w:val="28"/>
                 <w:szCs w:val="28"/>
               </w:rPr>
             </w:pPr>
             <w:r>
               <w:rPr>
-                <w:rFonts w:ascii="Helvetica" w:hAnsi="Helvetica"/>
+                <w:rFonts w:ascii="Helvetica Neue" w:hAnsi="Helvetica Neue"/>
                 <w:sz w:val="28"/>
                 <w:szCs w:val="28"/>
               </w:rPr>
               <w:t>4</w:t>
             </w:r>
-            <w:bookmarkStart w:id="0" w:name="_GoBack"/>
-            <w:bookmarkEnd w:id="0"/>
+          </w:p>
+        </w:tc>
+      </w:tr>
+      <w:tr>
+        <w:trPr>
+          <w:trHeight w:val="2438"/>
+        </w:trPr>
+        <w:tc>
+          <w:tcPr>
+            <w:tcW w:w="991" w:type="dxa"/>
+          </w:tcPr>
+          <w:p>
+            <w:pPr>
+              <w:rPr>
+                <w:rFonts w:ascii="Helvetica Neue" w:hAnsi="Helvetica Neue"/>
+                <w:sz w:val="28"/>
+                <w:szCs w:val="28"/>
+              </w:rPr>
+            </w:pPr>
+            <w:r>
+              <w:rPr>
+                <w:rFonts w:ascii="Helvetica Neue" w:hAnsi="Helvetica Neue"/>
+                <w:sz w:val="28"/>
+                <w:szCs w:val="28"/>
+              </w:rPr>
+              <w:t>3</w:t>
+            </w:r>
+          </w:p>
+          <w:p>
+            <w:pPr>
+              <w:rPr>
+                <w:rFonts w:ascii="Helvetica Neue" w:hAnsi="Helvetica Neue"/>
+                <w:sz w:val="28"/>
+                <w:szCs w:val="28"/>
+              </w:rPr>
+            </w:pPr>
+            <w:r>
+              <w:rPr>
+                <w:rFonts w:ascii="Helvetica Neue" w:hAnsi="Helvetica Neue"/>
+                <w:sz w:val="28"/>
+                <w:szCs w:val="28"/>
+              </w:rPr>
+              <w:t>3.1</w:t>
+            </w:r>
+          </w:p>
+          <w:p>
+            <w:pPr>
+              <w:rPr>
+                <w:rFonts w:ascii="Helvetica Neue" w:hAnsi="Helvetica Neue"/>
+                <w:sz w:val="28"/>
+                <w:szCs w:val="28"/>
+              </w:rPr>
+            </w:pPr>
+            <w:r>
+              <w:rPr>
+                <w:rFonts w:ascii="Helvetica Neue" w:hAnsi="Helvetica Neue"/>
+                <w:sz w:val="28"/>
+                <w:szCs w:val="28"/>
+              </w:rPr>
+              <w:t>3.2</w:t>
+            </w:r>
+          </w:p>
+          <w:p>
+            <w:pPr>
+              <w:rPr>
+                <w:rFonts w:ascii="Helvetica Neue" w:hAnsi="Helvetica Neue"/>
+                <w:sz w:val="28"/>
+                <w:szCs w:val="28"/>
+              </w:rPr>
+            </w:pPr>
+            <w:r>
+              <w:rPr>
+                <w:rFonts w:ascii="Helvetica Neue" w:hAnsi="Helvetica Neue"/>
+                <w:sz w:val="28"/>
+                <w:szCs w:val="28"/>
+              </w:rPr>
+              <w:t>3.</w:t>
+            </w:r>
+            <w:r>
+              <w:rPr>
+                <w:rFonts w:ascii="Helvetica Neue" w:hAnsi="Helvetica Neue"/>
+                <w:sz w:val="28"/>
+                <w:szCs w:val="28"/>
+              </w:rPr>
+              <w:t>3</w:t>
+            </w:r>
+          </w:p>
+        </w:tc>
+        <w:tc>
+          <w:tcPr>
+            <w:tcW w:w="5281" w:type="dxa"/>
+          </w:tcPr>
+          <w:p>
+            <w:pPr>
+              <w:rPr>
+                <w:rFonts w:ascii="Helvetica Neue" w:hAnsi="Helvetica Neue"/>
+                <w:b/>
+                <w:sz w:val="28"/>
+                <w:szCs w:val="28"/>
+              </w:rPr>
+            </w:pPr>
+            <w:r>
+              <w:rPr>
+                <w:rFonts w:ascii="Helvetica Neue" w:hAnsi="Helvetica Neue"/>
+                <w:b/>
+                <w:sz w:val="28"/>
+                <w:szCs w:val="28"/>
+              </w:rPr>
+              <w:t>Accounts</w:t>
+            </w:r>
+          </w:p>
+          <w:p>
+            <w:pPr>
+              <w:rPr>
+                <w:rFonts w:ascii="Helvetica Neue" w:hAnsi="Helvetica Neue"/>
+                <w:sz w:val="28"/>
+                <w:szCs w:val="28"/>
+              </w:rPr>
+            </w:pPr>
+            <w:r>
+              <w:rPr>
+                <w:rFonts w:ascii="Helvetica Neue" w:hAnsi="Helvetica Neue"/>
+                <w:sz w:val="28"/>
+                <w:szCs w:val="28"/>
+              </w:rPr>
+              <w:t>Account Credit/Debit</w:t>
+            </w:r>
+          </w:p>
+          <w:p>
+            <w:pPr>
+              <w:rPr>
+                <w:rFonts w:ascii="Helvetica Neue" w:hAnsi="Helvetica Neue"/>
+                <w:sz w:val="28"/>
+                <w:szCs w:val="28"/>
+              </w:rPr>
+            </w:pPr>
+            <w:r>
+              <w:rPr>
+                <w:rFonts w:ascii="Helvetica Neue" w:hAnsi="Helvetica Neue"/>
+                <w:sz w:val="28"/>
+                <w:szCs w:val="28"/>
+              </w:rPr>
+              <w:t>View Statements</w:t>
+            </w:r>
+          </w:p>
+          <w:p>
+            <w:pPr>
+              <w:rPr>
+                <w:rFonts w:ascii="Helvetica Neue" w:hAnsi="Helvetica Neue"/>
+                <w:b/>
+                <w:sz w:val="28"/>
+                <w:szCs w:val="28"/>
+              </w:rPr>
+            </w:pPr>
+            <w:r>
+              <w:rPr>
+                <w:rFonts w:ascii="Helvetica Neue" w:hAnsi="Helvetica Neue"/>
+                <w:sz w:val="28"/>
+                <w:szCs w:val="28"/>
+              </w:rPr>
+              <w:t>Account Transfer</w:t>
+            </w:r>
+          </w:p>
+        </w:tc>
+        <w:tc>
+          <w:tcPr>
+            <w:tcW w:w="3078" w:type="dxa"/>
+          </w:tcPr>
+          <w:p>
+            <w:pPr>
+              <w:rPr>
+                <w:rFonts w:ascii="Helvetica Neue" w:hAnsi="Helvetica Neue"/>
+                <w:sz w:val="28"/>
+                <w:szCs w:val="28"/>
+              </w:rPr>
+            </w:pPr>
+            <w:r>
+              <w:rPr>
+                <w:rFonts w:ascii="Helvetica Neue" w:hAnsi="Helvetica Neue"/>
+                <w:sz w:val="28"/>
+                <w:szCs w:val="28"/>
+              </w:rPr>
+              <w:t>6</w:t>
+            </w:r>
           </w:p>
         </w:tc>
       </w:tr>
@@ -1430,6 +1635,7 @@
       <w:pPr>
         <w:jc w:val="center"/>
         <w:rPr>
+          <w:rFonts w:ascii="Helvetica Neue" w:hAnsi="Helvetica Neue"/>
           <w:b/>
           <w:sz w:val="40"/>
         </w:rPr>
@@ -1439,6 +1645,7 @@
       <w:pPr>
         <w:jc w:val="center"/>
         <w:rPr>
+          <w:rFonts w:ascii="Helvetica Neue" w:hAnsi="Helvetica Neue"/>
           <w:b/>
           <w:sz w:val="40"/>
         </w:rPr>
@@ -1448,6 +1655,7 @@
       <w:pPr>
         <w:jc w:val="center"/>
         <w:rPr>
+          <w:rFonts w:ascii="Helvetica Neue" w:hAnsi="Helvetica Neue"/>
           <w:b/>
           <w:sz w:val="40"/>
         </w:rPr>
@@ -1457,6 +1665,7 @@
       <w:pPr>
         <w:jc w:val="center"/>
         <w:rPr>
+          <w:rFonts w:ascii="Helvetica Neue" w:hAnsi="Helvetica Neue"/>
           <w:b/>
           <w:sz w:val="40"/>
         </w:rPr>
@@ -1466,6 +1675,7 @@
       <w:pPr>
         <w:jc w:val="center"/>
         <w:rPr>
+          <w:rFonts w:ascii="Helvetica Neue" w:hAnsi="Helvetica Neue"/>
           <w:b/>
           <w:sz w:val="40"/>
         </w:rPr>
@@ -1475,6 +1685,7 @@
       <w:pPr>
         <w:jc w:val="center"/>
         <w:rPr>
+          <w:rFonts w:ascii="Helvetica Neue" w:hAnsi="Helvetica Neue"/>
           <w:b/>
           <w:sz w:val="40"/>
         </w:rPr>
@@ -1483,6 +1694,7 @@
     <w:p>
       <w:pPr>
         <w:rPr>
+          <w:rFonts w:ascii="Helvetica Neue" w:hAnsi="Helvetica Neue"/>
           <w:b/>
           <w:sz w:val="40"/>
         </w:rPr>
@@ -1490,14 +1702,27 @@
     </w:p>
     <w:p>
       <w:pPr>
+        <w:rPr>
+          <w:rFonts w:ascii="Helvetica Neue" w:hAnsi="Helvetica Neue"/>
+          <w:b/>
+          <w:sz w:val="40"/>
+        </w:rPr>
+      </w:pPr>
+      <w:bookmarkStart w:id="0" w:name="_GoBack"/>
+      <w:bookmarkEnd w:id="0"/>
+    </w:p>
+    <w:p>
+      <w:pPr>
         <w:jc w:val="center"/>
         <w:rPr>
+          <w:rFonts w:ascii="Helvetica Neue" w:hAnsi="Helvetica Neue"/>
           <w:b/>
           <w:sz w:val="40"/>
         </w:rPr>
       </w:pPr>
       <w:r>
         <w:rPr>
+          <w:rFonts w:ascii="Helvetica Neue" w:hAnsi="Helvetica Neue"/>
           <w:b/>
           <w:sz w:val="40"/>
         </w:rPr>
@@ -1507,25 +1732,25 @@
     <w:p>
       <w:pPr>
         <w:rPr>
-          <w:rFonts w:ascii="Helvetica" w:hAnsi="Helvetica"/>
-          <w:b/>
-          <w:sz w:val="28"/>
-          <w:szCs w:val="28"/>
-        </w:rPr>
-      </w:pPr>
-    </w:p>
-    <w:p>
-      <w:pPr>
-        <w:rPr>
-          <w:rFonts w:ascii="Helvetica" w:hAnsi="Helvetica"/>
-          <w:b/>
-          <w:sz w:val="28"/>
-          <w:szCs w:val="28"/>
-        </w:rPr>
-      </w:pPr>
-      <w:r>
-        <w:rPr>
-          <w:rFonts w:ascii="Helvetica" w:hAnsi="Helvetica"/>
+          <w:rFonts w:ascii="Helvetica Neue" w:hAnsi="Helvetica Neue"/>
+          <w:b/>
+          <w:sz w:val="28"/>
+          <w:szCs w:val="28"/>
+        </w:rPr>
+      </w:pPr>
+    </w:p>
+    <w:p>
+      <w:pPr>
+        <w:rPr>
+          <w:rFonts w:ascii="Helvetica Neue" w:hAnsi="Helvetica Neue"/>
+          <w:b/>
+          <w:sz w:val="28"/>
+          <w:szCs w:val="28"/>
+        </w:rPr>
+      </w:pPr>
+      <w:r>
+        <w:rPr>
+          <w:rFonts w:ascii="Helvetica Neue" w:hAnsi="Helvetica Neue"/>
           <w:b/>
           <w:sz w:val="28"/>
           <w:szCs w:val="28"/>
@@ -1534,7 +1759,7 @@
       </w:r>
       <w:r>
         <w:rPr>
-          <w:rFonts w:ascii="Helvetica" w:hAnsi="Helvetica"/>
+          <w:rFonts w:ascii="Helvetica Neue" w:hAnsi="Helvetica Neue"/>
           <w:b/>
           <w:sz w:val="28"/>
           <w:szCs w:val="28"/>
@@ -1545,31 +1770,23 @@
     <w:p>
       <w:pPr>
         <w:rPr>
-          <w:rFonts w:ascii="Helvetica" w:hAnsi="Helvetica"/>
-          <w:sz w:val="28"/>
-          <w:szCs w:val="28"/>
-        </w:rPr>
-      </w:pPr>
-      <w:r>
-        <w:rPr>
-          <w:rFonts w:ascii="Helvetica" w:hAnsi="Helvetica"/>
+          <w:rFonts w:ascii="Helvetica Neue" w:hAnsi="Helvetica Neue"/>
+          <w:sz w:val="28"/>
+          <w:szCs w:val="28"/>
+        </w:rPr>
+      </w:pPr>
+      <w:r>
+        <w:rPr>
+          <w:rFonts w:ascii="Helvetica Neue" w:hAnsi="Helvetica Neue"/>
           <w:sz w:val="28"/>
           <w:szCs w:val="28"/>
         </w:rPr>
         <w:tab/>
-        <w:t>The universal bank system</w:t>
-      </w:r>
-      <w:r>
-        <w:rPr>
-          <w:rFonts w:ascii="Helvetica" w:hAnsi="Helvetica"/>
-          <w:sz w:val="28"/>
-          <w:szCs w:val="28"/>
-        </w:rPr>
-        <w:t xml:space="preserve"> is a bank system that concentrates on the security aspects of banking. It contains all the functionality as described in the Software Requirement Specification</w:t>
-      </w:r>
-      <w:r>
-        <w:rPr>
-          <w:rFonts w:ascii="Helvetica" w:hAnsi="Helvetica"/>
+        <w:t>The universal bank system is a bank system that concentrates on the security aspects of banking. It contains all the functionality as described in the Software Requirement Specification</w:t>
+      </w:r>
+      <w:r>
+        <w:rPr>
+          <w:rFonts w:ascii="Helvetica Neue" w:hAnsi="Helvetica Neue"/>
           <w:sz w:val="28"/>
           <w:szCs w:val="28"/>
         </w:rPr>
@@ -1579,24 +1796,24 @@
     <w:p>
       <w:pPr>
         <w:rPr>
-          <w:rFonts w:ascii="Helvetica" w:hAnsi="Helvetica"/>
-          <w:sz w:val="28"/>
-          <w:szCs w:val="28"/>
-        </w:rPr>
-      </w:pPr>
-    </w:p>
-    <w:p>
-      <w:pPr>
-        <w:rPr>
-          <w:rFonts w:ascii="Helvetica" w:hAnsi="Helvetica"/>
-          <w:b/>
-          <w:sz w:val="28"/>
-          <w:szCs w:val="28"/>
-        </w:rPr>
-      </w:pPr>
-      <w:r>
-        <w:rPr>
-          <w:rFonts w:ascii="Helvetica" w:hAnsi="Helvetica"/>
+          <w:rFonts w:ascii="Helvetica Neue" w:hAnsi="Helvetica Neue"/>
+          <w:sz w:val="28"/>
+          <w:szCs w:val="28"/>
+        </w:rPr>
+      </w:pPr>
+    </w:p>
+    <w:p>
+      <w:pPr>
+        <w:rPr>
+          <w:rFonts w:ascii="Helvetica Neue" w:hAnsi="Helvetica Neue"/>
+          <w:b/>
+          <w:sz w:val="28"/>
+          <w:szCs w:val="28"/>
+        </w:rPr>
+      </w:pPr>
+      <w:r>
+        <w:rPr>
+          <w:rFonts w:ascii="Helvetica Neue" w:hAnsi="Helvetica Neue"/>
           <w:b/>
           <w:sz w:val="28"/>
           <w:szCs w:val="28"/>
@@ -1605,7 +1822,7 @@
       </w:r>
       <w:r>
         <w:rPr>
-          <w:rFonts w:ascii="Helvetica" w:hAnsi="Helvetica"/>
+          <w:rFonts w:ascii="Helvetica Neue" w:hAnsi="Helvetica Neue"/>
           <w:b/>
           <w:sz w:val="28"/>
           <w:szCs w:val="28"/>
@@ -1616,15 +1833,15 @@
     <w:p>
       <w:pPr>
         <w:rPr>
-          <w:rFonts w:ascii="Helvetica" w:hAnsi="Helvetica"/>
-          <w:b/>
-          <w:sz w:val="28"/>
-          <w:szCs w:val="28"/>
-        </w:rPr>
-      </w:pPr>
-      <w:r>
-        <w:rPr>
-          <w:rFonts w:ascii="Helvetica" w:hAnsi="Helvetica"/>
+          <w:rFonts w:ascii="Helvetica Neue" w:hAnsi="Helvetica Neue"/>
+          <w:b/>
+          <w:sz w:val="28"/>
+          <w:szCs w:val="28"/>
+        </w:rPr>
+      </w:pPr>
+      <w:r>
+        <w:rPr>
+          <w:rFonts w:ascii="Helvetica Neue" w:hAnsi="Helvetica Neue"/>
           <w:b/>
           <w:sz w:val="28"/>
           <w:szCs w:val="28"/>
@@ -1635,24 +1852,24 @@
     <w:p>
       <w:pPr>
         <w:rPr>
-          <w:rFonts w:ascii="Helvetica" w:hAnsi="Helvetica"/>
-          <w:sz w:val="28"/>
-          <w:szCs w:val="28"/>
-        </w:rPr>
-      </w:pPr>
-    </w:p>
-    <w:p>
-      <w:pPr>
-        <w:rPr>
-          <w:rFonts w:ascii="Helvetica" w:hAnsi="Helvetica"/>
-          <w:b/>
-          <w:sz w:val="28"/>
-          <w:szCs w:val="28"/>
-        </w:rPr>
-      </w:pPr>
-      <w:r>
-        <w:rPr>
-          <w:rFonts w:ascii="Helvetica" w:hAnsi="Helvetica"/>
+          <w:rFonts w:ascii="Helvetica Neue" w:hAnsi="Helvetica Neue"/>
+          <w:sz w:val="28"/>
+          <w:szCs w:val="28"/>
+        </w:rPr>
+      </w:pPr>
+    </w:p>
+    <w:p>
+      <w:pPr>
+        <w:rPr>
+          <w:rFonts w:ascii="Helvetica Neue" w:hAnsi="Helvetica Neue"/>
+          <w:b/>
+          <w:sz w:val="28"/>
+          <w:szCs w:val="28"/>
+        </w:rPr>
+      </w:pPr>
+      <w:r>
+        <w:rPr>
+          <w:rFonts w:ascii="Helvetica Neue" w:hAnsi="Helvetica Neue"/>
           <w:b/>
           <w:sz w:val="28"/>
           <w:szCs w:val="28"/>
@@ -1661,7 +1878,7 @@
       </w:r>
       <w:r>
         <w:rPr>
-          <w:rFonts w:ascii="Helvetica" w:hAnsi="Helvetica"/>
+          <w:rFonts w:ascii="Helvetica Neue" w:hAnsi="Helvetica Neue"/>
           <w:b/>
           <w:sz w:val="28"/>
           <w:szCs w:val="28"/>
@@ -1672,15 +1889,15 @@
     <w:p>
       <w:pPr>
         <w:rPr>
-          <w:rFonts w:ascii="Helvetica" w:hAnsi="Helvetica"/>
-          <w:b/>
-          <w:sz w:val="28"/>
-          <w:szCs w:val="28"/>
-        </w:rPr>
-      </w:pPr>
-      <w:r>
-        <w:rPr>
-          <w:rFonts w:ascii="Helvetica" w:hAnsi="Helvetica"/>
+          <w:rFonts w:ascii="Helvetica Neue" w:hAnsi="Helvetica Neue"/>
+          <w:b/>
+          <w:sz w:val="28"/>
+          <w:szCs w:val="28"/>
+        </w:rPr>
+      </w:pPr>
+      <w:r>
+        <w:rPr>
+          <w:rFonts w:ascii="Helvetica Neue" w:hAnsi="Helvetica Neue"/>
           <w:b/>
           <w:sz w:val="28"/>
           <w:szCs w:val="28"/>
@@ -1691,24 +1908,24 @@
     <w:p>
       <w:pPr>
         <w:rPr>
-          <w:rFonts w:ascii="Helvetica" w:hAnsi="Helvetica"/>
-          <w:sz w:val="28"/>
-          <w:szCs w:val="28"/>
-        </w:rPr>
-      </w:pPr>
-    </w:p>
-    <w:p>
-      <w:pPr>
-        <w:rPr>
-          <w:rFonts w:ascii="Helvetica" w:hAnsi="Helvetica"/>
-          <w:b/>
-          <w:sz w:val="28"/>
-          <w:szCs w:val="28"/>
-        </w:rPr>
-      </w:pPr>
-      <w:r>
-        <w:rPr>
-          <w:rFonts w:ascii="Helvetica" w:hAnsi="Helvetica"/>
+          <w:rFonts w:ascii="Helvetica Neue" w:hAnsi="Helvetica Neue"/>
+          <w:sz w:val="28"/>
+          <w:szCs w:val="28"/>
+        </w:rPr>
+      </w:pPr>
+    </w:p>
+    <w:p>
+      <w:pPr>
+        <w:rPr>
+          <w:rFonts w:ascii="Helvetica Neue" w:hAnsi="Helvetica Neue"/>
+          <w:b/>
+          <w:sz w:val="28"/>
+          <w:szCs w:val="28"/>
+        </w:rPr>
+      </w:pPr>
+      <w:r>
+        <w:rPr>
+          <w:rFonts w:ascii="Helvetica Neue" w:hAnsi="Helvetica Neue"/>
           <w:b/>
           <w:sz w:val="28"/>
           <w:szCs w:val="28"/>
@@ -1717,7 +1934,7 @@
       </w:r>
       <w:r>
         <w:rPr>
-          <w:rFonts w:ascii="Helvetica" w:hAnsi="Helvetica"/>
+          <w:rFonts w:ascii="Helvetica Neue" w:hAnsi="Helvetica Neue"/>
           <w:b/>
           <w:sz w:val="28"/>
           <w:szCs w:val="28"/>
@@ -1728,40 +1945,43 @@
     <w:p>
       <w:pPr>
         <w:pStyle w:val="NormalWeb"/>
-      </w:pPr>
-      <w:r>
-        <w:t xml:space="preserve">Permission to use this software for any </w:t>
-      </w:r>
-      <w:r>
-        <w:t xml:space="preserve">academic </w:t>
-      </w:r>
-      <w:r>
-        <w:t>purpose with or without fee is hereby granted, provided that the above copyright notice and this permission notice appear in all copies.</w:t>
-      </w:r>
-      <w:r>
-        <w:t xml:space="preserve"> Any usage of this software that violates academic integrity policies is NOT allowed.</w:t>
+        <w:rPr>
+          <w:rFonts w:ascii="Helvetica Neue" w:hAnsi="Helvetica Neue"/>
+        </w:rPr>
+      </w:pPr>
+      <w:r>
+        <w:rPr>
+          <w:rFonts w:ascii="Helvetica Neue" w:hAnsi="Helvetica Neue"/>
+        </w:rPr>
+        <w:t>Permission to use this software for any academic purpose with or without fee is hereby granted, provided that the above copyright notice and this permission notice appear in all copies. Any usage of this software that violates academic integrity policies is NOT allowed.</w:t>
       </w:r>
     </w:p>
     <w:p>
       <w:pPr>
         <w:pStyle w:val="NormalWeb"/>
-      </w:pPr>
-      <w:r>
+        <w:rPr>
+          <w:rFonts w:ascii="Helvetica Neue" w:hAnsi="Helvetica Neue"/>
+        </w:rPr>
+      </w:pPr>
+      <w:r>
+        <w:rPr>
+          <w:rFonts w:ascii="Helvetica Neue" w:hAnsi="Helvetica Neue"/>
+        </w:rPr>
         <w:t>THE SOFTWARE IS PROVIDED "AS IS" AND THE AUTHOR DISCLAIMS ALL WARRANTIES WITH REGARD TO THIS SOFTWARE INCLUDING ALL IMPLIED WARRANTIES OF MERCHANTABILITY AND FITNESS. IN NO EVENT SHALL THE AUTHOR BE LIABLE FOR ANY SPECIAL, DIRECT, INDIRECT, OR CONSEQUENTIAL DAMAGES OR ANY DAMAGES WHATSOEVER RESULTING FROM LOSS OF USE, DATA OR PROFITS, WHETHER IN AN ACTION OF CONTRACT, NEGLIGENCE OR OTHER TORTIOUS ACTION, ARISING OUT OF OR IN CONNECTION WITH THE USE OR PERFORMANCE OF THIS SOFTWARE.</w:t>
       </w:r>
     </w:p>
     <w:p>
       <w:pPr>
         <w:rPr>
-          <w:rFonts w:ascii="Helvetica" w:hAnsi="Helvetica"/>
-          <w:b/>
-          <w:sz w:val="28"/>
-          <w:szCs w:val="28"/>
-        </w:rPr>
-      </w:pPr>
-      <w:r>
-        <w:rPr>
-          <w:rFonts w:ascii="Helvetica" w:hAnsi="Helvetica"/>
+          <w:rFonts w:ascii="Helvetica Neue" w:hAnsi="Helvetica Neue"/>
+          <w:b/>
+          <w:sz w:val="28"/>
+          <w:szCs w:val="28"/>
+        </w:rPr>
+      </w:pPr>
+      <w:r>
+        <w:rPr>
+          <w:rFonts w:ascii="Helvetica Neue" w:hAnsi="Helvetica Neue"/>
           <w:b/>
           <w:sz w:val="28"/>
           <w:szCs w:val="28"/>
@@ -1770,7 +1990,7 @@
       </w:r>
       <w:r>
         <w:rPr>
-          <w:rFonts w:ascii="Helvetica" w:hAnsi="Helvetica"/>
+          <w:rFonts w:ascii="Helvetica Neue" w:hAnsi="Helvetica Neue"/>
           <w:b/>
           <w:sz w:val="28"/>
           <w:szCs w:val="28"/>
@@ -1786,26 +2006,14 @@
         </w:numPr>
         <w:spacing w:before="100" w:beforeAutospacing="1" w:after="100" w:afterAutospacing="1"/>
         <w:rPr>
-          <w:rFonts w:ascii="Times New Roman" w:eastAsia="Times New Roman" w:hAnsi="Times New Roman" w:cs="Times New Roman"/>
-        </w:rPr>
-      </w:pPr>
-      <w:r>
-        <w:rPr>
-          <w:rFonts w:ascii="Times New Roman" w:eastAsia="Times New Roman" w:hAnsi="Times New Roman" w:cs="Times New Roman"/>
-        </w:rPr>
-        <w:t xml:space="preserve">Rajat Aggarwal </w:t>
-      </w:r>
-      <w:r>
-        <w:rPr>
-          <w:rFonts w:ascii="Times New Roman" w:eastAsia="Times New Roman" w:hAnsi="Times New Roman" w:cs="Times New Roman"/>
-        </w:rPr>
-        <w:t xml:space="preserve"> - </w:t>
-      </w:r>
-      <w:r>
-        <w:rPr>
-          <w:rFonts w:ascii="Times New Roman" w:eastAsia="Times New Roman" w:hAnsi="Times New Roman" w:cs="Times New Roman"/>
-        </w:rPr>
-        <w:t>rajat.a.aggarwal@asu.edu</w:t>
+          <w:rFonts w:ascii="Helvetica Neue" w:eastAsia="Times New Roman" w:hAnsi="Helvetica Neue" w:cs="Times New Roman"/>
+        </w:rPr>
+      </w:pPr>
+      <w:r>
+        <w:rPr>
+          <w:rFonts w:ascii="Helvetica Neue" w:eastAsia="Times New Roman" w:hAnsi="Helvetica Neue" w:cs="Times New Roman"/>
+        </w:rPr>
+        <w:t>Rajat Aggarwal  - rajat.a.aggarwal@asu.edu</w:t>
       </w:r>
     </w:p>
     <w:p>
@@ -1816,26 +2024,14 @@
         </w:numPr>
         <w:spacing w:before="100" w:beforeAutospacing="1" w:after="100" w:afterAutospacing="1"/>
         <w:rPr>
-          <w:rFonts w:ascii="Times New Roman" w:eastAsia="Times New Roman" w:hAnsi="Times New Roman" w:cs="Times New Roman"/>
-        </w:rPr>
-      </w:pPr>
-      <w:r>
-        <w:rPr>
-          <w:rFonts w:ascii="Times New Roman" w:eastAsia="Times New Roman" w:hAnsi="Times New Roman" w:cs="Times New Roman"/>
-        </w:rPr>
-        <w:t xml:space="preserve">Bharadwaj Aryasomayajula </w:t>
-      </w:r>
-      <w:r>
-        <w:rPr>
-          <w:rFonts w:ascii="Times New Roman" w:eastAsia="Times New Roman" w:hAnsi="Times New Roman" w:cs="Times New Roman"/>
-        </w:rPr>
-        <w:t xml:space="preserve"> - </w:t>
-      </w:r>
-      <w:r>
-        <w:rPr>
-          <w:rFonts w:ascii="Times New Roman" w:eastAsia="Times New Roman" w:hAnsi="Times New Roman" w:cs="Times New Roman"/>
-        </w:rPr>
-        <w:t>baryasom@asu.edu</w:t>
+          <w:rFonts w:ascii="Helvetica Neue" w:eastAsia="Times New Roman" w:hAnsi="Helvetica Neue" w:cs="Times New Roman"/>
+        </w:rPr>
+      </w:pPr>
+      <w:r>
+        <w:rPr>
+          <w:rFonts w:ascii="Helvetica Neue" w:eastAsia="Times New Roman" w:hAnsi="Helvetica Neue" w:cs="Times New Roman"/>
+        </w:rPr>
+        <w:t>Bharadwaj Aryasomayajula  - baryasom@asu.edu</w:t>
       </w:r>
     </w:p>
     <w:p>
@@ -1846,26 +2042,14 @@
         </w:numPr>
         <w:spacing w:before="100" w:beforeAutospacing="1" w:after="100" w:afterAutospacing="1"/>
         <w:rPr>
-          <w:rFonts w:ascii="Times New Roman" w:eastAsia="Times New Roman" w:hAnsi="Times New Roman" w:cs="Times New Roman"/>
-        </w:rPr>
-      </w:pPr>
-      <w:r>
-        <w:rPr>
-          <w:rFonts w:ascii="Times New Roman" w:eastAsia="Times New Roman" w:hAnsi="Times New Roman" w:cs="Times New Roman"/>
-        </w:rPr>
-        <w:t xml:space="preserve">Kenil Bhatt </w:t>
-      </w:r>
-      <w:r>
-        <w:rPr>
-          <w:rFonts w:ascii="Times New Roman" w:eastAsia="Times New Roman" w:hAnsi="Times New Roman" w:cs="Times New Roman"/>
-        </w:rPr>
-        <w:t xml:space="preserve">- </w:t>
-      </w:r>
-      <w:r>
-        <w:rPr>
-          <w:rFonts w:ascii="Times New Roman" w:eastAsia="Times New Roman" w:hAnsi="Times New Roman" w:cs="Times New Roman"/>
-        </w:rPr>
-        <w:t>kenil.p.bhatt@gmail.com</w:t>
+          <w:rFonts w:ascii="Helvetica Neue" w:eastAsia="Times New Roman" w:hAnsi="Helvetica Neue" w:cs="Times New Roman"/>
+        </w:rPr>
+      </w:pPr>
+      <w:r>
+        <w:rPr>
+          <w:rFonts w:ascii="Helvetica Neue" w:eastAsia="Times New Roman" w:hAnsi="Helvetica Neue" w:cs="Times New Roman"/>
+        </w:rPr>
+        <w:t>Kenil Bhatt - kenil.p.bhatt@gmail.com</w:t>
       </w:r>
     </w:p>
     <w:p>
@@ -1876,26 +2060,14 @@
         </w:numPr>
         <w:spacing w:before="100" w:beforeAutospacing="1" w:after="100" w:afterAutospacing="1"/>
         <w:rPr>
-          <w:rFonts w:ascii="Times New Roman" w:eastAsia="Times New Roman" w:hAnsi="Times New Roman" w:cs="Times New Roman"/>
-        </w:rPr>
-      </w:pPr>
-      <w:r>
-        <w:rPr>
-          <w:rFonts w:ascii="Times New Roman" w:eastAsia="Times New Roman" w:hAnsi="Times New Roman" w:cs="Times New Roman"/>
-        </w:rPr>
-        <w:t xml:space="preserve">Sai Prashanth Chandramouli </w:t>
-      </w:r>
-      <w:r>
-        <w:rPr>
-          <w:rFonts w:ascii="Times New Roman" w:eastAsia="Times New Roman" w:hAnsi="Times New Roman" w:cs="Times New Roman"/>
-        </w:rPr>
-        <w:t xml:space="preserve">- </w:t>
-      </w:r>
-      <w:r>
-        <w:rPr>
-          <w:rFonts w:ascii="Times New Roman" w:eastAsia="Times New Roman" w:hAnsi="Times New Roman" w:cs="Times New Roman"/>
-        </w:rPr>
-        <w:t>Saiprashanth.Chandramouli@asu.edu</w:t>
+          <w:rFonts w:ascii="Helvetica Neue" w:eastAsia="Times New Roman" w:hAnsi="Helvetica Neue" w:cs="Times New Roman"/>
+        </w:rPr>
+      </w:pPr>
+      <w:r>
+        <w:rPr>
+          <w:rFonts w:ascii="Helvetica Neue" w:eastAsia="Times New Roman" w:hAnsi="Helvetica Neue" w:cs="Times New Roman"/>
+        </w:rPr>
+        <w:t>Sai Prashanth Chandramouli - Saiprashanth.Chandramouli@asu.edu</w:t>
       </w:r>
     </w:p>
     <w:p>
@@ -1906,26 +2078,14 @@
         </w:numPr>
         <w:spacing w:before="100" w:beforeAutospacing="1" w:after="100" w:afterAutospacing="1"/>
         <w:rPr>
-          <w:rFonts w:ascii="Times New Roman" w:eastAsia="Times New Roman" w:hAnsi="Times New Roman" w:cs="Times New Roman"/>
-        </w:rPr>
-      </w:pPr>
-      <w:r>
-        <w:rPr>
-          <w:rFonts w:ascii="Times New Roman" w:eastAsia="Times New Roman" w:hAnsi="Times New Roman" w:cs="Times New Roman"/>
-        </w:rPr>
-        <w:t xml:space="preserve">Sai Syama Manojna Kapala </w:t>
-      </w:r>
-      <w:r>
-        <w:rPr>
-          <w:rFonts w:ascii="Times New Roman" w:eastAsia="Times New Roman" w:hAnsi="Times New Roman" w:cs="Times New Roman"/>
-        </w:rPr>
-        <w:t xml:space="preserve">- </w:t>
-      </w:r>
-      <w:r>
-        <w:rPr>
-          <w:rFonts w:ascii="Times New Roman" w:eastAsia="Times New Roman" w:hAnsi="Times New Roman" w:cs="Times New Roman"/>
-        </w:rPr>
-        <w:t>saisyamamanojna.kapala@asu.edu</w:t>
+          <w:rFonts w:ascii="Helvetica Neue" w:eastAsia="Times New Roman" w:hAnsi="Helvetica Neue" w:cs="Times New Roman"/>
+        </w:rPr>
+      </w:pPr>
+      <w:r>
+        <w:rPr>
+          <w:rFonts w:ascii="Helvetica Neue" w:eastAsia="Times New Roman" w:hAnsi="Helvetica Neue" w:cs="Times New Roman"/>
+        </w:rPr>
+        <w:t>Sai Syama Manojna Kapala - saisyamamanojna.kapala@asu.edu</w:t>
       </w:r>
     </w:p>
     <w:p>
@@ -1936,26 +2096,14 @@
         </w:numPr>
         <w:spacing w:before="100" w:beforeAutospacing="1" w:after="100" w:afterAutospacing="1"/>
         <w:rPr>
-          <w:rFonts w:ascii="Times New Roman" w:eastAsia="Times New Roman" w:hAnsi="Times New Roman" w:cs="Times New Roman"/>
-        </w:rPr>
-      </w:pPr>
-      <w:r>
-        <w:rPr>
-          <w:rFonts w:ascii="Times New Roman" w:eastAsia="Times New Roman" w:hAnsi="Times New Roman" w:cs="Times New Roman"/>
-        </w:rPr>
-        <w:t xml:space="preserve">Sai Indraneel Patcha </w:t>
-      </w:r>
-      <w:r>
-        <w:rPr>
-          <w:rFonts w:ascii="Times New Roman" w:eastAsia="Times New Roman" w:hAnsi="Times New Roman" w:cs="Times New Roman"/>
-        </w:rPr>
-        <w:t xml:space="preserve">- </w:t>
-      </w:r>
-      <w:r>
-        <w:rPr>
-          <w:rFonts w:ascii="Times New Roman" w:eastAsia="Times New Roman" w:hAnsi="Times New Roman" w:cs="Times New Roman"/>
-        </w:rPr>
-        <w:t>spatcha@asu.edu</w:t>
+          <w:rFonts w:ascii="Helvetica Neue" w:eastAsia="Times New Roman" w:hAnsi="Helvetica Neue" w:cs="Times New Roman"/>
+        </w:rPr>
+      </w:pPr>
+      <w:r>
+        <w:rPr>
+          <w:rFonts w:ascii="Helvetica Neue" w:eastAsia="Times New Roman" w:hAnsi="Helvetica Neue" w:cs="Times New Roman"/>
+        </w:rPr>
+        <w:t>Sai Indraneel Patcha - spatcha@asu.edu</w:t>
       </w:r>
     </w:p>
     <w:p>
@@ -1966,26 +2114,14 @@
         </w:numPr>
         <w:spacing w:before="100" w:beforeAutospacing="1" w:after="100" w:afterAutospacing="1"/>
         <w:rPr>
-          <w:rFonts w:ascii="Times New Roman" w:eastAsia="Times New Roman" w:hAnsi="Times New Roman" w:cs="Times New Roman"/>
-        </w:rPr>
-      </w:pPr>
-      <w:r>
-        <w:rPr>
-          <w:rFonts w:ascii="Times New Roman" w:eastAsia="Times New Roman" w:hAnsi="Times New Roman" w:cs="Times New Roman"/>
-        </w:rPr>
-        <w:t xml:space="preserve">Sidharth Ramesh </w:t>
-      </w:r>
-      <w:r>
-        <w:rPr>
-          <w:rFonts w:ascii="Times New Roman" w:eastAsia="Times New Roman" w:hAnsi="Times New Roman" w:cs="Times New Roman"/>
-        </w:rPr>
-        <w:t xml:space="preserve">- </w:t>
-      </w:r>
-      <w:r>
-        <w:rPr>
-          <w:rFonts w:ascii="Times New Roman" w:eastAsia="Times New Roman" w:hAnsi="Times New Roman" w:cs="Times New Roman"/>
-        </w:rPr>
-        <w:t>sramesh8@asu.edu</w:t>
+          <w:rFonts w:ascii="Helvetica Neue" w:eastAsia="Times New Roman" w:hAnsi="Helvetica Neue" w:cs="Times New Roman"/>
+        </w:rPr>
+      </w:pPr>
+      <w:r>
+        <w:rPr>
+          <w:rFonts w:ascii="Helvetica Neue" w:eastAsia="Times New Roman" w:hAnsi="Helvetica Neue" w:cs="Times New Roman"/>
+        </w:rPr>
+        <w:t>Sidharth Ramesh - sramesh8@asu.edu</w:t>
       </w:r>
     </w:p>
     <w:p>
@@ -1996,26 +2132,14 @@
         </w:numPr>
         <w:spacing w:before="100" w:beforeAutospacing="1" w:after="100" w:afterAutospacing="1"/>
         <w:rPr>
-          <w:rFonts w:ascii="Times New Roman" w:eastAsia="Times New Roman" w:hAnsi="Times New Roman" w:cs="Times New Roman"/>
-        </w:rPr>
-      </w:pPr>
-      <w:r>
-        <w:rPr>
-          <w:rFonts w:ascii="Times New Roman" w:eastAsia="Times New Roman" w:hAnsi="Times New Roman" w:cs="Times New Roman"/>
-        </w:rPr>
-        <w:t xml:space="preserve">Gaurav Kumar Srivastav </w:t>
-      </w:r>
-      <w:r>
-        <w:rPr>
-          <w:rFonts w:ascii="Times New Roman" w:eastAsia="Times New Roman" w:hAnsi="Times New Roman" w:cs="Times New Roman"/>
-        </w:rPr>
-        <w:t xml:space="preserve">- </w:t>
-      </w:r>
-      <w:r>
-        <w:rPr>
-          <w:rFonts w:ascii="Times New Roman" w:eastAsia="Times New Roman" w:hAnsi="Times New Roman" w:cs="Times New Roman"/>
-        </w:rPr>
-        <w:t>gaurav.srivastav@asu.edu</w:t>
+          <w:rFonts w:ascii="Helvetica Neue" w:eastAsia="Times New Roman" w:hAnsi="Helvetica Neue" w:cs="Times New Roman"/>
+        </w:rPr>
+      </w:pPr>
+      <w:r>
+        <w:rPr>
+          <w:rFonts w:ascii="Helvetica Neue" w:eastAsia="Times New Roman" w:hAnsi="Helvetica Neue" w:cs="Times New Roman"/>
+        </w:rPr>
+        <w:t>Gaurav Kumar Srivastav - gaurav.srivastav@asu.edu</w:t>
       </w:r>
     </w:p>
     <w:p>
@@ -2026,33 +2150,30 @@
         </w:numPr>
         <w:spacing w:before="100" w:beforeAutospacing="1" w:after="100" w:afterAutospacing="1"/>
         <w:rPr>
-          <w:rFonts w:ascii="Times New Roman" w:eastAsia="Times New Roman" w:hAnsi="Times New Roman" w:cs="Times New Roman"/>
-        </w:rPr>
-      </w:pPr>
-      <w:r>
-        <w:rPr>
-          <w:rFonts w:ascii="Times New Roman" w:eastAsia="Times New Roman" w:hAnsi="Times New Roman" w:cs="Times New Roman"/>
-        </w:rPr>
-        <w:t xml:space="preserve">Qirui Yang </w:t>
-      </w:r>
-      <w:r>
-        <w:rPr>
-          <w:rFonts w:ascii="Times New Roman" w:eastAsia="Times New Roman" w:hAnsi="Times New Roman" w:cs="Times New Roman"/>
-        </w:rPr>
-        <w:t>-</w:t>
-      </w:r>
-      <w:r>
+          <w:rFonts w:ascii="Helvetica Neue" w:eastAsia="Times New Roman" w:hAnsi="Helvetica Neue" w:cs="Times New Roman"/>
+        </w:rPr>
+      </w:pPr>
+      <w:r>
+        <w:rPr>
+          <w:rFonts w:ascii="Helvetica Neue" w:eastAsia="Times New Roman" w:hAnsi="Helvetica Neue" w:cs="Times New Roman"/>
+        </w:rPr>
+        <w:t>Qirui Yang -</w:t>
+      </w:r>
+      <w:r>
+        <w:rPr>
+          <w:rFonts w:ascii="Helvetica Neue" w:hAnsi="Helvetica Neue"/>
+        </w:rPr>
         <w:t xml:space="preserve"> </w:t>
       </w:r>
       <w:r>
         <w:rPr>
-          <w:rFonts w:ascii="Times New Roman" w:eastAsia="Times New Roman" w:hAnsi="Times New Roman" w:cs="Times New Roman"/>
+          <w:rFonts w:ascii="Helvetica Neue" w:eastAsia="Times New Roman" w:hAnsi="Helvetica Neue" w:cs="Times New Roman"/>
         </w:rPr>
         <w:t>qirui.yang@asu.edu</w:t>
       </w:r>
       <w:r>
         <w:rPr>
-          <w:rFonts w:ascii="Times New Roman" w:eastAsia="Times New Roman" w:hAnsi="Times New Roman" w:cs="Times New Roman"/>
+          <w:rFonts w:ascii="Helvetica Neue" w:eastAsia="Times New Roman" w:hAnsi="Helvetica Neue" w:cs="Times New Roman"/>
         </w:rPr>
         <w:t>w</w:t>
       </w:r>
@@ -2060,51 +2181,33 @@
     <w:p>
       <w:pPr>
         <w:rPr>
-          <w:rFonts w:ascii="Helvetica" w:hAnsi="Helvetica"/>
-          <w:b/>
-          <w:sz w:val="28"/>
-          <w:szCs w:val="28"/>
-        </w:rPr>
-      </w:pPr>
-      <w:r>
-        <w:rPr>
-          <w:rFonts w:ascii="Helvetica" w:hAnsi="Helvetica"/>
-          <w:b/>
-          <w:sz w:val="28"/>
-          <w:szCs w:val="28"/>
-        </w:rPr>
-        <w:t>2</w:t>
-      </w:r>
-      <w:r>
-        <w:rPr>
-          <w:rFonts w:ascii="Helvetica" w:hAnsi="Helvetica"/>
-          <w:b/>
-          <w:sz w:val="28"/>
-          <w:szCs w:val="28"/>
-        </w:rPr>
-        <w:t xml:space="preserve"> </w:t>
-      </w:r>
-      <w:r>
-        <w:rPr>
-          <w:rFonts w:ascii="Helvetica" w:hAnsi="Helvetica"/>
-          <w:b/>
-          <w:sz w:val="28"/>
-          <w:szCs w:val="28"/>
-        </w:rPr>
-        <w:t>Getting Started</w:t>
-      </w:r>
-    </w:p>
-    <w:p>
-      <w:pPr>
-        <w:rPr>
-          <w:rFonts w:ascii="Helvetica" w:hAnsi="Helvetica"/>
-          <w:sz w:val="28"/>
-          <w:szCs w:val="28"/>
-        </w:rPr>
-      </w:pPr>
-      <w:r>
-        <w:rPr>
-          <w:rFonts w:ascii="Helvetica" w:hAnsi="Helvetica"/>
+          <w:rFonts w:ascii="Helvetica Neue" w:hAnsi="Helvetica Neue"/>
+          <w:b/>
+          <w:sz w:val="28"/>
+          <w:szCs w:val="28"/>
+        </w:rPr>
+      </w:pPr>
+      <w:r>
+        <w:rPr>
+          <w:rFonts w:ascii="Helvetica Neue" w:hAnsi="Helvetica Neue"/>
+          <w:b/>
+          <w:sz w:val="28"/>
+          <w:szCs w:val="28"/>
+        </w:rPr>
+        <w:t>2 Getting Started</w:t>
+      </w:r>
+    </w:p>
+    <w:p>
+      <w:pPr>
+        <w:rPr>
+          <w:rFonts w:ascii="Helvetica Neue" w:hAnsi="Helvetica Neue"/>
+          <w:sz w:val="28"/>
+          <w:szCs w:val="28"/>
+        </w:rPr>
+      </w:pPr>
+      <w:r>
+        <w:rPr>
+          <w:rFonts w:ascii="Helvetica Neue" w:hAnsi="Helvetica Neue"/>
           <w:b/>
           <w:sz w:val="28"/>
           <w:szCs w:val="28"/>
@@ -2113,83 +2216,55 @@
       </w:r>
       <w:r>
         <w:rPr>
-          <w:rFonts w:ascii="Helvetica" w:hAnsi="Helvetica"/>
+          <w:rFonts w:ascii="Helvetica Neue" w:hAnsi="Helvetica Neue"/>
           <w:sz w:val="28"/>
           <w:szCs w:val="28"/>
         </w:rPr>
         <w:t>The following sections outline the basic steps required to get started with the system:</w:t>
       </w:r>
     </w:p>
-    <w:p/>
-    <w:p>
-      <w:pPr>
-        <w:rPr>
-          <w:rFonts w:ascii="Helvetica" w:hAnsi="Helvetica"/>
-          <w:b/>
-          <w:sz w:val="28"/>
-          <w:szCs w:val="28"/>
-        </w:rPr>
-      </w:pPr>
-      <w:r>
-        <w:rPr>
-          <w:rFonts w:ascii="Helvetica" w:hAnsi="Helvetica"/>
-          <w:b/>
-          <w:sz w:val="28"/>
-          <w:szCs w:val="28"/>
-        </w:rPr>
-        <w:t>2.1</w:t>
-      </w:r>
-      <w:r>
-        <w:rPr>
-          <w:rFonts w:ascii="Helvetica" w:hAnsi="Helvetica"/>
-          <w:b/>
-          <w:sz w:val="28"/>
-          <w:szCs w:val="28"/>
-        </w:rPr>
-        <w:t xml:space="preserve"> </w:t>
-      </w:r>
-      <w:r>
-        <w:rPr>
-          <w:rFonts w:ascii="Helvetica" w:hAnsi="Helvetica"/>
-          <w:b/>
-          <w:sz w:val="28"/>
-          <w:szCs w:val="28"/>
-        </w:rPr>
-        <w:t>Sign up</w:t>
-      </w:r>
-    </w:p>
-    <w:p>
-      <w:pPr>
-        <w:rPr>
-          <w:rFonts w:ascii="Helvetica" w:hAnsi="Helvetica"/>
-          <w:sz w:val="28"/>
-          <w:szCs w:val="28"/>
-        </w:rPr>
-      </w:pPr>
-      <w:r>
-        <w:rPr>
-          <w:rFonts w:ascii="Helvetica" w:hAnsi="Helvetica"/>
+    <w:p>
+      <w:pPr>
+        <w:rPr>
+          <w:rFonts w:ascii="Helvetica Neue" w:hAnsi="Helvetica Neue"/>
+        </w:rPr>
+      </w:pPr>
+    </w:p>
+    <w:p>
+      <w:pPr>
+        <w:rPr>
+          <w:rFonts w:ascii="Helvetica Neue" w:hAnsi="Helvetica Neue"/>
+          <w:b/>
+          <w:sz w:val="28"/>
+          <w:szCs w:val="28"/>
+        </w:rPr>
+      </w:pPr>
+      <w:r>
+        <w:rPr>
+          <w:rFonts w:ascii="Helvetica Neue" w:hAnsi="Helvetica Neue"/>
+          <w:b/>
+          <w:sz w:val="28"/>
+          <w:szCs w:val="28"/>
+        </w:rPr>
+        <w:t>2.1 Sign up</w:t>
+      </w:r>
+    </w:p>
+    <w:p>
+      <w:pPr>
+        <w:rPr>
+          <w:rFonts w:ascii="Helvetica Neue" w:hAnsi="Helvetica Neue"/>
+          <w:sz w:val="28"/>
+          <w:szCs w:val="28"/>
+        </w:rPr>
+      </w:pPr>
+      <w:r>
+        <w:rPr>
+          <w:rFonts w:ascii="Helvetica Neue" w:hAnsi="Helvetica Neue"/>
           <w:sz w:val="28"/>
           <w:szCs w:val="28"/>
         </w:rPr>
         <w:tab/>
-        <w:t xml:space="preserve">In order to </w:t>
-      </w:r>
-      <w:r>
-        <w:rPr>
-          <w:rFonts w:ascii="Helvetica" w:hAnsi="Helvetica"/>
-          <w:sz w:val="28"/>
-          <w:szCs w:val="28"/>
-        </w:rPr>
-        <w:t>signup</w:t>
-      </w:r>
-      <w:r>
-        <w:rPr>
-          <w:rFonts w:ascii="Helvetica" w:hAnsi="Helvetica"/>
-          <w:sz w:val="28"/>
-          <w:szCs w:val="28"/>
-        </w:rPr>
-        <w:t xml:space="preserve"> to the system,</w:t>
+        <w:t>In order to signup to the system,</w:t>
       </w:r>
     </w:p>
     <w:p>
@@ -2200,34 +2275,18 @@
           <w:numId w:val="4"/>
         </w:numPr>
         <w:rPr>
-          <w:rFonts w:ascii="Helvetica" w:hAnsi="Helvetica"/>
-          <w:sz w:val="28"/>
-          <w:szCs w:val="28"/>
-        </w:rPr>
-      </w:pPr>
-      <w:r>
-        <w:rPr>
-          <w:rFonts w:ascii="Helvetica" w:hAnsi="Helvetica"/>
-          <w:sz w:val="28"/>
-          <w:szCs w:val="28"/>
-        </w:rPr>
-        <w:t xml:space="preserve">Click on the </w:t>
-      </w:r>
-      <w:r>
-        <w:rPr>
-          <w:rFonts w:ascii="Helvetica" w:hAnsi="Helvetica"/>
-          <w:sz w:val="28"/>
-          <w:szCs w:val="28"/>
-        </w:rPr>
-        <w:t>Signup</w:t>
-      </w:r>
-      <w:r>
-        <w:rPr>
-          <w:rFonts w:ascii="Helvetica" w:hAnsi="Helvetica"/>
-          <w:sz w:val="28"/>
-          <w:szCs w:val="28"/>
-        </w:rPr>
-        <w:t xml:space="preserve"> link on the navigation bar</w:t>
+          <w:rFonts w:ascii="Helvetica Neue" w:hAnsi="Helvetica Neue"/>
+          <w:sz w:val="28"/>
+          <w:szCs w:val="28"/>
+        </w:rPr>
+      </w:pPr>
+      <w:r>
+        <w:rPr>
+          <w:rFonts w:ascii="Helvetica Neue" w:hAnsi="Helvetica Neue"/>
+          <w:sz w:val="28"/>
+          <w:szCs w:val="28"/>
+        </w:rPr>
+        <w:t>Click on the Signup link on the navigation bar</w:t>
       </w:r>
     </w:p>
     <w:p>
@@ -2238,26 +2297,18 @@
           <w:numId w:val="4"/>
         </w:numPr>
         <w:rPr>
-          <w:rFonts w:ascii="Helvetica" w:hAnsi="Helvetica"/>
-          <w:sz w:val="28"/>
-          <w:szCs w:val="28"/>
-        </w:rPr>
-      </w:pPr>
-      <w:r>
-        <w:rPr>
-          <w:rFonts w:ascii="Helvetica" w:hAnsi="Helvetica"/>
-          <w:sz w:val="28"/>
-          <w:szCs w:val="28"/>
-        </w:rPr>
-        <w:t>Choose</w:t>
-      </w:r>
-      <w:r>
-        <w:rPr>
-          <w:rFonts w:ascii="Helvetica" w:hAnsi="Helvetica"/>
-          <w:sz w:val="28"/>
-          <w:szCs w:val="28"/>
-        </w:rPr>
-        <w:t xml:space="preserve"> your username and password</w:t>
+          <w:rFonts w:ascii="Helvetica Neue" w:hAnsi="Helvetica Neue"/>
+          <w:sz w:val="28"/>
+          <w:szCs w:val="28"/>
+        </w:rPr>
+      </w:pPr>
+      <w:r>
+        <w:rPr>
+          <w:rFonts w:ascii="Helvetica Neue" w:hAnsi="Helvetica Neue"/>
+          <w:sz w:val="28"/>
+          <w:szCs w:val="28"/>
+        </w:rPr>
+        <w:t>Choose your username and password</w:t>
       </w:r>
     </w:p>
     <w:p>
@@ -2268,14 +2319,14 @@
           <w:numId w:val="4"/>
         </w:numPr>
         <w:rPr>
-          <w:rFonts w:ascii="Helvetica" w:hAnsi="Helvetica"/>
-          <w:sz w:val="28"/>
-          <w:szCs w:val="28"/>
-        </w:rPr>
-      </w:pPr>
-      <w:r>
-        <w:rPr>
-          <w:rFonts w:ascii="Helvetica" w:hAnsi="Helvetica"/>
+          <w:rFonts w:ascii="Helvetica Neue" w:hAnsi="Helvetica Neue"/>
+          <w:sz w:val="28"/>
+          <w:szCs w:val="28"/>
+        </w:rPr>
+      </w:pPr>
+      <w:r>
+        <w:rPr>
+          <w:rFonts w:ascii="Helvetica Neue" w:hAnsi="Helvetica Neue"/>
           <w:sz w:val="28"/>
           <w:szCs w:val="28"/>
         </w:rPr>
@@ -2290,14 +2341,14 @@
           <w:numId w:val="4"/>
         </w:numPr>
         <w:rPr>
-          <w:rFonts w:ascii="Helvetica" w:hAnsi="Helvetica"/>
-          <w:sz w:val="28"/>
-          <w:szCs w:val="28"/>
-        </w:rPr>
-      </w:pPr>
-      <w:r>
-        <w:rPr>
-          <w:rFonts w:ascii="Helvetica" w:hAnsi="Helvetica"/>
+          <w:rFonts w:ascii="Helvetica Neue" w:hAnsi="Helvetica Neue"/>
+          <w:sz w:val="28"/>
+          <w:szCs w:val="28"/>
+        </w:rPr>
+      </w:pPr>
+      <w:r>
+        <w:rPr>
+          <w:rFonts w:ascii="Helvetica Neue" w:hAnsi="Helvetica Neue"/>
           <w:sz w:val="28"/>
           <w:szCs w:val="28"/>
         </w:rPr>
@@ -2312,14 +2363,14 @@
           <w:numId w:val="4"/>
         </w:numPr>
         <w:rPr>
-          <w:rFonts w:ascii="Helvetica" w:hAnsi="Helvetica"/>
-          <w:sz w:val="28"/>
-          <w:szCs w:val="28"/>
-        </w:rPr>
-      </w:pPr>
-      <w:r>
-        <w:rPr>
-          <w:rFonts w:ascii="Helvetica" w:hAnsi="Helvetica"/>
+          <w:rFonts w:ascii="Helvetica Neue" w:hAnsi="Helvetica Neue"/>
+          <w:sz w:val="28"/>
+          <w:szCs w:val="28"/>
+        </w:rPr>
+      </w:pPr>
+      <w:r>
+        <w:rPr>
+          <w:rFonts w:ascii="Helvetica Neue" w:hAnsi="Helvetica Neue"/>
           <w:sz w:val="28"/>
           <w:szCs w:val="28"/>
         </w:rPr>
@@ -2327,7 +2378,7 @@
       </w:r>
       <w:r>
         <w:rPr>
-          <w:rFonts w:ascii="Helvetica" w:hAnsi="Helvetica"/>
+          <w:rFonts w:ascii="Helvetica Neue" w:hAnsi="Helvetica Neue"/>
           <w:sz w:val="28"/>
           <w:szCs w:val="28"/>
         </w:rPr>
@@ -2335,7 +2386,7 @@
       </w:r>
       <w:r>
         <w:rPr>
-          <w:rFonts w:ascii="Helvetica" w:hAnsi="Helvetica"/>
+          <w:rFonts w:ascii="Helvetica Neue" w:hAnsi="Helvetica Neue"/>
           <w:sz w:val="28"/>
           <w:szCs w:val="28"/>
         </w:rPr>
@@ -2345,7 +2396,7 @@
     <w:p>
       <w:pPr>
         <w:rPr>
-          <w:rFonts w:ascii="Helvetica" w:hAnsi="Helvetica"/>
+          <w:rFonts w:ascii="Helvetica Neue" w:hAnsi="Helvetica Neue"/>
           <w:b/>
           <w:sz w:val="22"/>
           <w:szCs w:val="28"/>
@@ -2353,7 +2404,7 @@
       </w:pPr>
       <w:r>
         <w:rPr>
-          <w:rFonts w:ascii="Helvetica" w:hAnsi="Helvetica"/>
+          <w:rFonts w:ascii="Helvetica Neue" w:hAnsi="Helvetica Neue"/>
           <w:b/>
           <w:sz w:val="22"/>
           <w:szCs w:val="28"/>
@@ -2364,7 +2415,7 @@
     <w:p>
       <w:pPr>
         <w:rPr>
-          <w:rFonts w:ascii="Helvetica" w:hAnsi="Helvetica"/>
+          <w:rFonts w:ascii="Helvetica Neue" w:hAnsi="Helvetica Neue"/>
           <w:b/>
           <w:sz w:val="22"/>
           <w:szCs w:val="28"/>
@@ -2372,7 +2423,7 @@
       </w:pPr>
       <w:r>
         <w:rPr>
-          <w:rFonts w:ascii="Helvetica" w:hAnsi="Helvetica"/>
+          <w:rFonts w:ascii="Helvetica Neue" w:hAnsi="Helvetica Neue"/>
           <w:b/>
           <w:noProof/>
           <w:sz w:val="28"/>
@@ -2428,24 +2479,60 @@
         </w:drawing>
       </w:r>
     </w:p>
-    <w:p/>
-    <w:p/>
-    <w:p/>
-    <w:p/>
-    <w:p/>
-    <w:p/>
-    <w:p>
-      <w:pPr>
-        <w:rPr>
-          <w:rFonts w:ascii="Helvetica" w:hAnsi="Helvetica"/>
-          <w:b/>
-          <w:sz w:val="28"/>
-          <w:szCs w:val="28"/>
-        </w:rPr>
-      </w:pPr>
-      <w:r>
-        <w:rPr>
-          <w:rFonts w:ascii="Helvetica" w:hAnsi="Helvetica"/>
+    <w:p>
+      <w:pPr>
+        <w:rPr>
+          <w:rFonts w:ascii="Helvetica Neue" w:hAnsi="Helvetica Neue"/>
+        </w:rPr>
+      </w:pPr>
+    </w:p>
+    <w:p>
+      <w:pPr>
+        <w:rPr>
+          <w:rFonts w:ascii="Helvetica Neue" w:hAnsi="Helvetica Neue"/>
+        </w:rPr>
+      </w:pPr>
+    </w:p>
+    <w:p>
+      <w:pPr>
+        <w:rPr>
+          <w:rFonts w:ascii="Helvetica Neue" w:hAnsi="Helvetica Neue"/>
+        </w:rPr>
+      </w:pPr>
+    </w:p>
+    <w:p>
+      <w:pPr>
+        <w:rPr>
+          <w:rFonts w:ascii="Helvetica Neue" w:hAnsi="Helvetica Neue"/>
+        </w:rPr>
+      </w:pPr>
+    </w:p>
+    <w:p>
+      <w:pPr>
+        <w:rPr>
+          <w:rFonts w:ascii="Helvetica Neue" w:hAnsi="Helvetica Neue"/>
+        </w:rPr>
+      </w:pPr>
+    </w:p>
+    <w:p>
+      <w:pPr>
+        <w:rPr>
+          <w:rFonts w:ascii="Helvetica Neue" w:hAnsi="Helvetica Neue"/>
+        </w:rPr>
+      </w:pPr>
+    </w:p>
+    <w:p>
+      <w:pPr>
+        <w:rPr>
+          <w:rFonts w:ascii="Helvetica Neue" w:hAnsi="Helvetica Neue"/>
+          <w:b/>
+          <w:sz w:val="28"/>
+          <w:szCs w:val="28"/>
+        </w:rPr>
+      </w:pPr>
+      <w:r>
+        <w:rPr>
+          <w:rFonts w:ascii="Helvetica Neue" w:hAnsi="Helvetica Neue"/>
           <w:b/>
           <w:sz w:val="28"/>
           <w:szCs w:val="28"/>
@@ -2454,34 +2541,25 @@
       </w:r>
       <w:r>
         <w:rPr>
-          <w:rFonts w:ascii="Helvetica" w:hAnsi="Helvetica"/>
-          <w:b/>
-          <w:sz w:val="28"/>
-          <w:szCs w:val="28"/>
-        </w:rPr>
-        <w:t xml:space="preserve"> </w:t>
-      </w:r>
-      <w:r>
-        <w:rPr>
-          <w:rFonts w:ascii="Helvetica" w:hAnsi="Helvetica"/>
-          <w:b/>
-          <w:sz w:val="28"/>
-          <w:szCs w:val="28"/>
-        </w:rPr>
-        <w:t>Logging on</w:t>
-      </w:r>
-    </w:p>
-    <w:p>
-      <w:pPr>
-        <w:rPr>
-          <w:rFonts w:ascii="Helvetica" w:hAnsi="Helvetica"/>
-          <w:sz w:val="28"/>
-          <w:szCs w:val="28"/>
-        </w:rPr>
-      </w:pPr>
-      <w:r>
-        <w:rPr>
-          <w:rFonts w:ascii="Helvetica" w:hAnsi="Helvetica"/>
+          <w:rFonts w:ascii="Helvetica Neue" w:hAnsi="Helvetica Neue"/>
+          <w:b/>
+          <w:sz w:val="28"/>
+          <w:szCs w:val="28"/>
+        </w:rPr>
+        <w:t xml:space="preserve"> Logging on</w:t>
+      </w:r>
+    </w:p>
+    <w:p>
+      <w:pPr>
+        <w:rPr>
+          <w:rFonts w:ascii="Helvetica Neue" w:hAnsi="Helvetica Neue"/>
+          <w:sz w:val="28"/>
+          <w:szCs w:val="28"/>
+        </w:rPr>
+      </w:pPr>
+      <w:r>
+        <w:rPr>
+          <w:rFonts w:ascii="Helvetica Neue" w:hAnsi="Helvetica Neue"/>
           <w:sz w:val="28"/>
           <w:szCs w:val="28"/>
         </w:rPr>
@@ -2497,14 +2575,14 @@
           <w:numId w:val="4"/>
         </w:numPr>
         <w:rPr>
-          <w:rFonts w:ascii="Helvetica" w:hAnsi="Helvetica"/>
-          <w:sz w:val="28"/>
-          <w:szCs w:val="28"/>
-        </w:rPr>
-      </w:pPr>
-      <w:r>
-        <w:rPr>
-          <w:rFonts w:ascii="Helvetica" w:hAnsi="Helvetica"/>
+          <w:rFonts w:ascii="Helvetica Neue" w:hAnsi="Helvetica Neue"/>
+          <w:sz w:val="28"/>
+          <w:szCs w:val="28"/>
+        </w:rPr>
+      </w:pPr>
+      <w:r>
+        <w:rPr>
+          <w:rFonts w:ascii="Helvetica Neue" w:hAnsi="Helvetica Neue"/>
           <w:sz w:val="28"/>
           <w:szCs w:val="28"/>
         </w:rPr>
@@ -2519,14 +2597,14 @@
           <w:numId w:val="4"/>
         </w:numPr>
         <w:rPr>
-          <w:rFonts w:ascii="Helvetica" w:hAnsi="Helvetica"/>
-          <w:sz w:val="28"/>
-          <w:szCs w:val="28"/>
-        </w:rPr>
-      </w:pPr>
-      <w:r>
-        <w:rPr>
-          <w:rFonts w:ascii="Helvetica" w:hAnsi="Helvetica"/>
+          <w:rFonts w:ascii="Helvetica Neue" w:hAnsi="Helvetica Neue"/>
+          <w:sz w:val="28"/>
+          <w:szCs w:val="28"/>
+        </w:rPr>
+      </w:pPr>
+      <w:r>
+        <w:rPr>
+          <w:rFonts w:ascii="Helvetica Neue" w:hAnsi="Helvetica Neue"/>
           <w:sz w:val="28"/>
           <w:szCs w:val="28"/>
         </w:rPr>
@@ -2541,14 +2619,14 @@
           <w:numId w:val="4"/>
         </w:numPr>
         <w:rPr>
-          <w:rFonts w:ascii="Helvetica" w:hAnsi="Helvetica"/>
-          <w:sz w:val="28"/>
-          <w:szCs w:val="28"/>
-        </w:rPr>
-      </w:pPr>
-      <w:r>
-        <w:rPr>
-          <w:rFonts w:ascii="Helvetica" w:hAnsi="Helvetica"/>
+          <w:rFonts w:ascii="Helvetica Neue" w:hAnsi="Helvetica Neue"/>
+          <w:sz w:val="28"/>
+          <w:szCs w:val="28"/>
+        </w:rPr>
+      </w:pPr>
+      <w:r>
+        <w:rPr>
+          <w:rFonts w:ascii="Helvetica Neue" w:hAnsi="Helvetica Neue"/>
           <w:sz w:val="28"/>
           <w:szCs w:val="28"/>
         </w:rPr>
@@ -2558,19 +2636,27 @@
     <w:p>
       <w:pPr>
         <w:rPr>
-          <w:b/>
-        </w:rPr>
-      </w:pPr>
-      <w:r>
-        <w:rPr>
+          <w:rFonts w:ascii="Helvetica Neue" w:hAnsi="Helvetica Neue"/>
+          <w:b/>
+        </w:rPr>
+      </w:pPr>
+      <w:r>
+        <w:rPr>
+          <w:rFonts w:ascii="Helvetica Neue" w:hAnsi="Helvetica Neue"/>
           <w:b/>
         </w:rPr>
         <w:t>Login Page</w:t>
       </w:r>
     </w:p>
     <w:p>
-      <w:r>
-        <w:rPr>
+      <w:pPr>
+        <w:rPr>
+          <w:rFonts w:ascii="Helvetica Neue" w:hAnsi="Helvetica Neue"/>
+        </w:rPr>
+      </w:pPr>
+      <w:r>
+        <w:rPr>
+          <w:rFonts w:ascii="Helvetica Neue" w:hAnsi="Helvetica Neue"/>
           <w:noProof/>
         </w:rPr>
         <w:drawing>
@@ -2626,33 +2712,33 @@
     <w:p>
       <w:pPr>
         <w:rPr>
-          <w:rFonts w:ascii="Helvetica" w:hAnsi="Helvetica"/>
-          <w:sz w:val="28"/>
-          <w:szCs w:val="28"/>
-        </w:rPr>
-      </w:pPr>
-    </w:p>
-    <w:p>
-      <w:pPr>
-        <w:rPr>
-          <w:rFonts w:ascii="Helvetica" w:hAnsi="Helvetica"/>
-          <w:sz w:val="28"/>
-          <w:szCs w:val="28"/>
-        </w:rPr>
-      </w:pPr>
-    </w:p>
-    <w:p>
-      <w:pPr>
-        <w:rPr>
-          <w:rFonts w:ascii="Helvetica" w:hAnsi="Helvetica"/>
-          <w:b/>
-          <w:sz w:val="28"/>
-          <w:szCs w:val="28"/>
-        </w:rPr>
-      </w:pPr>
-      <w:r>
-        <w:rPr>
-          <w:rFonts w:ascii="Helvetica" w:hAnsi="Helvetica"/>
+          <w:rFonts w:ascii="Helvetica Neue" w:hAnsi="Helvetica Neue"/>
+          <w:sz w:val="28"/>
+          <w:szCs w:val="28"/>
+        </w:rPr>
+      </w:pPr>
+    </w:p>
+    <w:p>
+      <w:pPr>
+        <w:rPr>
+          <w:rFonts w:ascii="Helvetica Neue" w:hAnsi="Helvetica Neue"/>
+          <w:sz w:val="28"/>
+          <w:szCs w:val="28"/>
+        </w:rPr>
+      </w:pPr>
+    </w:p>
+    <w:p>
+      <w:pPr>
+        <w:rPr>
+          <w:rFonts w:ascii="Helvetica Neue" w:hAnsi="Helvetica Neue"/>
+          <w:b/>
+          <w:sz w:val="28"/>
+          <w:szCs w:val="28"/>
+        </w:rPr>
+      </w:pPr>
+      <w:r>
+        <w:rPr>
+          <w:rFonts w:ascii="Helvetica Neue" w:hAnsi="Helvetica Neue"/>
           <w:b/>
           <w:sz w:val="28"/>
           <w:szCs w:val="28"/>
@@ -2661,7 +2747,7 @@
       </w:r>
       <w:r>
         <w:rPr>
-          <w:rFonts w:ascii="Helvetica" w:hAnsi="Helvetica"/>
+          <w:rFonts w:ascii="Helvetica Neue" w:hAnsi="Helvetica Neue"/>
           <w:b/>
           <w:sz w:val="28"/>
           <w:szCs w:val="28"/>
@@ -2670,7 +2756,7 @@
       </w:r>
       <w:r>
         <w:rPr>
-          <w:rFonts w:ascii="Helvetica" w:hAnsi="Helvetica"/>
+          <w:rFonts w:ascii="Helvetica Neue" w:hAnsi="Helvetica Neue"/>
           <w:b/>
           <w:sz w:val="28"/>
           <w:szCs w:val="28"/>
@@ -2679,7 +2765,7 @@
       </w:r>
       <w:r>
         <w:rPr>
-          <w:rFonts w:ascii="Helvetica" w:hAnsi="Helvetica"/>
+          <w:rFonts w:ascii="Helvetica Neue" w:hAnsi="Helvetica Neue"/>
           <w:b/>
           <w:sz w:val="28"/>
           <w:szCs w:val="28"/>
@@ -2690,14 +2776,14 @@
     <w:p>
       <w:pPr>
         <w:rPr>
-          <w:rFonts w:ascii="Helvetica" w:hAnsi="Helvetica"/>
-          <w:sz w:val="28"/>
-          <w:szCs w:val="28"/>
-        </w:rPr>
-      </w:pPr>
-      <w:r>
-        <w:rPr>
-          <w:rFonts w:ascii="Helvetica" w:hAnsi="Helvetica"/>
+          <w:rFonts w:ascii="Helvetica Neue" w:hAnsi="Helvetica Neue"/>
+          <w:sz w:val="28"/>
+          <w:szCs w:val="28"/>
+        </w:rPr>
+      </w:pPr>
+      <w:r>
+        <w:rPr>
+          <w:rFonts w:ascii="Helvetica Neue" w:hAnsi="Helvetica Neue"/>
           <w:sz w:val="28"/>
           <w:szCs w:val="28"/>
         </w:rPr>
@@ -2713,14 +2799,14 @@
           <w:numId w:val="5"/>
         </w:numPr>
         <w:rPr>
-          <w:rFonts w:ascii="Helvetica" w:hAnsi="Helvetica"/>
-          <w:sz w:val="28"/>
-          <w:szCs w:val="28"/>
-        </w:rPr>
-      </w:pPr>
-      <w:r>
-        <w:rPr>
-          <w:rFonts w:ascii="Helvetica" w:hAnsi="Helvetica"/>
+          <w:rFonts w:ascii="Helvetica Neue" w:hAnsi="Helvetica Neue"/>
+          <w:sz w:val="28"/>
+          <w:szCs w:val="28"/>
+        </w:rPr>
+      </w:pPr>
+      <w:r>
+        <w:rPr>
+          <w:rFonts w:ascii="Helvetica Neue" w:hAnsi="Helvetica Neue"/>
           <w:sz w:val="28"/>
           <w:szCs w:val="28"/>
         </w:rPr>
@@ -2735,14 +2821,14 @@
           <w:numId w:val="5"/>
         </w:numPr>
         <w:rPr>
-          <w:rFonts w:ascii="Helvetica" w:hAnsi="Helvetica"/>
-          <w:sz w:val="28"/>
-          <w:szCs w:val="28"/>
-        </w:rPr>
-      </w:pPr>
-      <w:r>
-        <w:rPr>
-          <w:rFonts w:ascii="Helvetica" w:hAnsi="Helvetica"/>
+          <w:rFonts w:ascii="Helvetica Neue" w:hAnsi="Helvetica Neue"/>
+          <w:sz w:val="28"/>
+          <w:szCs w:val="28"/>
+        </w:rPr>
+      </w:pPr>
+      <w:r>
+        <w:rPr>
+          <w:rFonts w:ascii="Helvetica Neue" w:hAnsi="Helvetica Neue"/>
           <w:sz w:val="28"/>
           <w:szCs w:val="28"/>
         </w:rPr>
@@ -2757,14 +2843,14 @@
           <w:numId w:val="5"/>
         </w:numPr>
         <w:rPr>
-          <w:rFonts w:ascii="Helvetica" w:hAnsi="Helvetica"/>
-          <w:sz w:val="28"/>
-          <w:szCs w:val="28"/>
-        </w:rPr>
-      </w:pPr>
-      <w:r>
-        <w:rPr>
-          <w:rFonts w:ascii="Helvetica" w:hAnsi="Helvetica"/>
+          <w:rFonts w:ascii="Helvetica Neue" w:hAnsi="Helvetica Neue"/>
+          <w:sz w:val="28"/>
+          <w:szCs w:val="28"/>
+        </w:rPr>
+      </w:pPr>
+      <w:r>
+        <w:rPr>
+          <w:rFonts w:ascii="Helvetica Neue" w:hAnsi="Helvetica Neue"/>
           <w:sz w:val="28"/>
           <w:szCs w:val="28"/>
         </w:rPr>
@@ -2779,14 +2865,14 @@
           <w:numId w:val="5"/>
         </w:numPr>
         <w:rPr>
-          <w:rFonts w:ascii="Helvetica" w:hAnsi="Helvetica"/>
-          <w:sz w:val="28"/>
-          <w:szCs w:val="28"/>
-        </w:rPr>
-      </w:pPr>
-      <w:r>
-        <w:rPr>
-          <w:rFonts w:ascii="Helvetica" w:hAnsi="Helvetica"/>
+          <w:rFonts w:ascii="Helvetica Neue" w:hAnsi="Helvetica Neue"/>
+          <w:sz w:val="28"/>
+          <w:szCs w:val="28"/>
+        </w:rPr>
+      </w:pPr>
+      <w:r>
+        <w:rPr>
+          <w:rFonts w:ascii="Helvetica Neue" w:hAnsi="Helvetica Neue"/>
           <w:sz w:val="28"/>
           <w:szCs w:val="28"/>
         </w:rPr>
@@ -2796,25 +2882,25 @@
     <w:p>
       <w:pPr>
         <w:rPr>
-          <w:rFonts w:ascii="Helvetica" w:hAnsi="Helvetica"/>
-          <w:b/>
-          <w:sz w:val="28"/>
-          <w:szCs w:val="28"/>
-        </w:rPr>
-      </w:pPr>
-    </w:p>
-    <w:p>
-      <w:pPr>
-        <w:rPr>
-          <w:rFonts w:ascii="Helvetica" w:hAnsi="Helvetica"/>
-          <w:b/>
-          <w:sz w:val="28"/>
-          <w:szCs w:val="28"/>
-        </w:rPr>
-      </w:pPr>
-      <w:r>
-        <w:rPr>
-          <w:rFonts w:ascii="Helvetica" w:hAnsi="Helvetica"/>
+          <w:rFonts w:ascii="Helvetica Neue" w:hAnsi="Helvetica Neue"/>
+          <w:b/>
+          <w:sz w:val="28"/>
+          <w:szCs w:val="28"/>
+        </w:rPr>
+      </w:pPr>
+    </w:p>
+    <w:p>
+      <w:pPr>
+        <w:rPr>
+          <w:rFonts w:ascii="Helvetica Neue" w:hAnsi="Helvetica Neue"/>
+          <w:b/>
+          <w:sz w:val="28"/>
+          <w:szCs w:val="28"/>
+        </w:rPr>
+      </w:pPr>
+      <w:r>
+        <w:rPr>
+          <w:rFonts w:ascii="Helvetica Neue" w:hAnsi="Helvetica Neue"/>
           <w:b/>
           <w:sz w:val="28"/>
           <w:szCs w:val="28"/>
@@ -2823,7 +2909,7 @@
       </w:r>
       <w:r>
         <w:rPr>
-          <w:rFonts w:ascii="Helvetica" w:hAnsi="Helvetica"/>
+          <w:rFonts w:ascii="Helvetica Neue" w:hAnsi="Helvetica Neue"/>
           <w:b/>
           <w:sz w:val="28"/>
           <w:szCs w:val="28"/>
@@ -2832,7 +2918,7 @@
       </w:r>
       <w:r>
         <w:rPr>
-          <w:rFonts w:ascii="Helvetica" w:hAnsi="Helvetica"/>
+          <w:rFonts w:ascii="Helvetica Neue" w:hAnsi="Helvetica Neue"/>
           <w:b/>
           <w:sz w:val="28"/>
           <w:szCs w:val="28"/>
@@ -2843,66 +2929,69 @@
     <w:p>
       <w:pPr>
         <w:rPr>
-          <w:rFonts w:ascii="Helvetica" w:hAnsi="Helvetica"/>
-          <w:sz w:val="28"/>
-          <w:szCs w:val="28"/>
-        </w:rPr>
-      </w:pPr>
-      <w:r>
-        <w:rPr>
-          <w:rFonts w:ascii="Helvetica" w:hAnsi="Helvetica"/>
+          <w:rFonts w:ascii="Helvetica Neue" w:hAnsi="Helvetica Neue"/>
+          <w:sz w:val="28"/>
+          <w:szCs w:val="28"/>
+        </w:rPr>
+      </w:pPr>
+      <w:r>
+        <w:rPr>
+          <w:rFonts w:ascii="Helvetica Neue" w:hAnsi="Helvetica Neue"/>
           <w:sz w:val="28"/>
           <w:szCs w:val="28"/>
         </w:rPr>
         <w:tab/>
-        <w:t>The admin</w:t>
-      </w:r>
-      <w:r>
-        <w:rPr>
-          <w:rFonts w:ascii="Helvetica" w:hAnsi="Helvetica"/>
-          <w:sz w:val="28"/>
-          <w:szCs w:val="28"/>
-        </w:rPr>
-        <w:t xml:space="preserve"> panel allows an admin of the bank to log in, in order to log in, enter the EmpCode, and the password, and click Submit.</w:t>
-      </w:r>
-    </w:p>
-    <w:p>
-      <w:pPr>
-        <w:rPr>
-          <w:b/>
-        </w:rPr>
-      </w:pPr>
-    </w:p>
-    <w:p>
-      <w:pPr>
-        <w:rPr>
-          <w:b/>
-        </w:rPr>
-      </w:pPr>
-    </w:p>
-    <w:p>
-      <w:pPr>
-        <w:rPr>
-          <w:b/>
-        </w:rPr>
-      </w:pPr>
-    </w:p>
-    <w:p>
-      <w:pPr>
-        <w:rPr>
-          <w:b/>
-        </w:rPr>
-      </w:pPr>
-      <w:r>
-        <w:rPr>
+        <w:t>The admin panel allows an admin of the bank to log in, in order to log in, enter the EmpCode, and the password, and click Submit.</w:t>
+      </w:r>
+    </w:p>
+    <w:p>
+      <w:pPr>
+        <w:rPr>
+          <w:rFonts w:ascii="Helvetica Neue" w:hAnsi="Helvetica Neue"/>
+          <w:b/>
+        </w:rPr>
+      </w:pPr>
+    </w:p>
+    <w:p>
+      <w:pPr>
+        <w:rPr>
+          <w:rFonts w:ascii="Helvetica Neue" w:hAnsi="Helvetica Neue"/>
+          <w:b/>
+        </w:rPr>
+      </w:pPr>
+    </w:p>
+    <w:p>
+      <w:pPr>
+        <w:rPr>
+          <w:rFonts w:ascii="Helvetica Neue" w:hAnsi="Helvetica Neue"/>
+          <w:b/>
+        </w:rPr>
+      </w:pPr>
+    </w:p>
+    <w:p>
+      <w:pPr>
+        <w:rPr>
+          <w:rFonts w:ascii="Helvetica Neue" w:hAnsi="Helvetica Neue"/>
+          <w:b/>
+        </w:rPr>
+      </w:pPr>
+      <w:r>
+        <w:rPr>
+          <w:rFonts w:ascii="Helvetica Neue" w:hAnsi="Helvetica Neue"/>
           <w:b/>
         </w:rPr>
         <w:t>Admin login Page</w:t>
       </w:r>
     </w:p>
     <w:p>
-      <w:r>
-        <w:rPr>
+      <w:pPr>
+        <w:rPr>
+          <w:rFonts w:ascii="Helvetica Neue" w:hAnsi="Helvetica Neue"/>
+        </w:rPr>
+      </w:pPr>
+      <w:r>
+        <w:rPr>
+          <w:rFonts w:ascii="Helvetica Neue" w:hAnsi="Helvetica Neue"/>
           <w:noProof/>
         </w:rPr>
         <w:drawing>
@@ -2958,33 +3047,33 @@
     <w:p>
       <w:pPr>
         <w:rPr>
-          <w:rFonts w:ascii="Helvetica" w:hAnsi="Helvetica"/>
-          <w:sz w:val="28"/>
-          <w:szCs w:val="28"/>
-        </w:rPr>
-      </w:pPr>
-    </w:p>
-    <w:p>
-      <w:pPr>
-        <w:rPr>
-          <w:rFonts w:ascii="Helvetica" w:hAnsi="Helvetica"/>
-          <w:sz w:val="28"/>
-          <w:szCs w:val="28"/>
-        </w:rPr>
-      </w:pPr>
-    </w:p>
-    <w:p>
-      <w:pPr>
-        <w:rPr>
-          <w:rFonts w:ascii="Helvetica" w:hAnsi="Helvetica"/>
-          <w:b/>
-          <w:sz w:val="28"/>
-          <w:szCs w:val="28"/>
-        </w:rPr>
-      </w:pPr>
-      <w:r>
-        <w:rPr>
-          <w:rFonts w:ascii="Helvetica" w:hAnsi="Helvetica"/>
+          <w:rFonts w:ascii="Helvetica Neue" w:hAnsi="Helvetica Neue"/>
+          <w:sz w:val="28"/>
+          <w:szCs w:val="28"/>
+        </w:rPr>
+      </w:pPr>
+    </w:p>
+    <w:p>
+      <w:pPr>
+        <w:rPr>
+          <w:rFonts w:ascii="Helvetica Neue" w:hAnsi="Helvetica Neue"/>
+          <w:sz w:val="28"/>
+          <w:szCs w:val="28"/>
+        </w:rPr>
+      </w:pPr>
+    </w:p>
+    <w:p>
+      <w:pPr>
+        <w:rPr>
+          <w:rFonts w:ascii="Helvetica Neue" w:hAnsi="Helvetica Neue"/>
+          <w:b/>
+          <w:sz w:val="28"/>
+          <w:szCs w:val="28"/>
+        </w:rPr>
+      </w:pPr>
+      <w:r>
+        <w:rPr>
+          <w:rFonts w:ascii="Helvetica Neue" w:hAnsi="Helvetica Neue"/>
           <w:b/>
           <w:sz w:val="28"/>
           <w:szCs w:val="28"/>
@@ -2993,7 +3082,7 @@
       </w:r>
       <w:r>
         <w:rPr>
-          <w:rFonts w:ascii="Helvetica" w:hAnsi="Helvetica"/>
+          <w:rFonts w:ascii="Helvetica Neue" w:hAnsi="Helvetica Neue"/>
           <w:b/>
           <w:sz w:val="28"/>
           <w:szCs w:val="28"/>
@@ -3002,7 +3091,7 @@
       </w:r>
       <w:r>
         <w:rPr>
-          <w:rFonts w:ascii="Helvetica" w:hAnsi="Helvetica"/>
+          <w:rFonts w:ascii="Helvetica Neue" w:hAnsi="Helvetica Neue"/>
           <w:b/>
           <w:sz w:val="28"/>
           <w:szCs w:val="28"/>
@@ -3011,7 +3100,7 @@
       </w:r>
       <w:r>
         <w:rPr>
-          <w:rFonts w:ascii="Helvetica" w:hAnsi="Helvetica"/>
+          <w:rFonts w:ascii="Helvetica Neue" w:hAnsi="Helvetica Neue"/>
           <w:b/>
           <w:sz w:val="28"/>
           <w:szCs w:val="28"/>
@@ -3022,37 +3111,673 @@
     <w:p>
       <w:pPr>
         <w:rPr>
-          <w:rFonts w:ascii="Helvetica" w:hAnsi="Helvetica"/>
-          <w:sz w:val="28"/>
-          <w:szCs w:val="28"/>
-        </w:rPr>
-      </w:pPr>
-      <w:r>
-        <w:rPr>
-          <w:rFonts w:ascii="Helvetica" w:hAnsi="Helvetica"/>
+          <w:rFonts w:ascii="Helvetica Neue" w:hAnsi="Helvetica Neue"/>
+          <w:sz w:val="28"/>
+          <w:szCs w:val="28"/>
+        </w:rPr>
+      </w:pPr>
+      <w:r>
+        <w:rPr>
+          <w:rFonts w:ascii="Helvetica Neue" w:hAnsi="Helvetica Neue"/>
           <w:sz w:val="28"/>
           <w:szCs w:val="28"/>
         </w:rPr>
         <w:tab/>
-        <w:t>In order to exit the system, close the browser</w:t>
-      </w:r>
-      <w:r>
-        <w:rPr>
-          <w:rFonts w:ascii="Helvetica" w:hAnsi="Helvetica"/>
-          <w:sz w:val="28"/>
-          <w:szCs w:val="28"/>
-        </w:rPr>
-        <w:t>.</w:t>
-      </w:r>
-    </w:p>
-    <w:p/>
-    <w:p/>
-    <w:p/>
-    <w:p/>
-    <w:p/>
+        <w:t>In order to exit the system, close the browser.</w:t>
+      </w:r>
+    </w:p>
+    <w:p>
+      <w:pPr>
+        <w:rPr>
+          <w:rFonts w:ascii="Helvetica Neue" w:hAnsi="Helvetica Neue"/>
+        </w:rPr>
+      </w:pPr>
+    </w:p>
+    <w:p>
+      <w:pPr>
+        <w:rPr>
+          <w:rFonts w:ascii="Helvetica Neue" w:hAnsi="Helvetica Neue"/>
+        </w:rPr>
+      </w:pPr>
+    </w:p>
+    <w:p>
+      <w:pPr>
+        <w:rPr>
+          <w:rFonts w:ascii="Helvetica Neue" w:hAnsi="Helvetica Neue"/>
+        </w:rPr>
+      </w:pPr>
+    </w:p>
+    <w:p>
+      <w:pPr>
+        <w:rPr>
+          <w:rFonts w:ascii="Helvetica Neue" w:hAnsi="Helvetica Neue"/>
+          <w:b/>
+          <w:sz w:val="28"/>
+        </w:rPr>
+      </w:pPr>
+      <w:r>
+        <w:rPr>
+          <w:rFonts w:ascii="Helvetica Neue" w:hAnsi="Helvetica Neue"/>
+          <w:b/>
+          <w:sz w:val="28"/>
+        </w:rPr>
+        <w:t>3. Accounts</w:t>
+      </w:r>
+    </w:p>
+    <w:p>
+      <w:pPr>
+        <w:rPr>
+          <w:rFonts w:ascii="Helvetica Neue" w:hAnsi="Helvetica Neue"/>
+          <w:sz w:val="28"/>
+        </w:rPr>
+      </w:pPr>
+      <w:r>
+        <w:rPr>
+          <w:rFonts w:ascii="Helvetica Neue" w:hAnsi="Helvetica Neue"/>
+          <w:sz w:val="28"/>
+        </w:rPr>
+        <w:tab/>
+        <w:t>This section briefly describes the account transactions possible.</w:t>
+      </w:r>
+      <w:r>
+        <w:rPr>
+          <w:rFonts w:ascii="Helvetica Neue" w:hAnsi="Helvetica Neue"/>
+          <w:sz w:val="28"/>
+        </w:rPr>
+        <w:t xml:space="preserve"> It assumes that you have already </w:t>
+      </w:r>
+      <w:r>
+        <w:rPr>
+          <w:rFonts w:ascii="Helvetica Neue" w:hAnsi="Helvetica Neue"/>
+          <w:sz w:val="28"/>
+          <w:szCs w:val="28"/>
+        </w:rPr>
+        <w:t>log</w:t>
+      </w:r>
+      <w:r>
+        <w:rPr>
+          <w:rFonts w:ascii="Helvetica Neue" w:hAnsi="Helvetica Neue"/>
+          <w:sz w:val="28"/>
+          <w:szCs w:val="28"/>
+        </w:rPr>
+        <w:t>ged in</w:t>
+      </w:r>
+      <w:r>
+        <w:rPr>
+          <w:rFonts w:ascii="Helvetica Neue" w:hAnsi="Helvetica Neue"/>
+          <w:sz w:val="28"/>
+          <w:szCs w:val="28"/>
+        </w:rPr>
+        <w:t>to your a</w:t>
+      </w:r>
+      <w:r>
+        <w:rPr>
+          <w:rFonts w:ascii="Helvetica Neue" w:hAnsi="Helvetica Neue"/>
+          <w:sz w:val="28"/>
+          <w:szCs w:val="28"/>
+        </w:rPr>
+        <w:t>ccount.</w:t>
+      </w:r>
+    </w:p>
+    <w:p>
+      <w:pPr>
+        <w:rPr>
+          <w:rFonts w:ascii="Helvetica Neue" w:hAnsi="Helvetica Neue"/>
+        </w:rPr>
+      </w:pPr>
+    </w:p>
+    <w:p>
+      <w:pPr>
+        <w:rPr>
+          <w:rFonts w:ascii="Helvetica Neue" w:hAnsi="Helvetica Neue"/>
+          <w:b/>
+          <w:sz w:val="28"/>
+          <w:szCs w:val="28"/>
+        </w:rPr>
+      </w:pPr>
+      <w:r>
+        <w:rPr>
+          <w:rFonts w:ascii="Helvetica Neue" w:hAnsi="Helvetica Neue"/>
+          <w:b/>
+          <w:sz w:val="28"/>
+          <w:szCs w:val="28"/>
+        </w:rPr>
+        <w:t>3.1 Account Credit/Debit</w:t>
+      </w:r>
+    </w:p>
+    <w:p>
+      <w:pPr>
+        <w:rPr>
+          <w:rFonts w:ascii="Helvetica Neue" w:hAnsi="Helvetica Neue"/>
+          <w:sz w:val="28"/>
+          <w:szCs w:val="28"/>
+        </w:rPr>
+      </w:pPr>
+      <w:r>
+        <w:rPr>
+          <w:rFonts w:ascii="Helvetica Neue" w:hAnsi="Helvetica Neue"/>
+          <w:sz w:val="28"/>
+          <w:szCs w:val="28"/>
+        </w:rPr>
+        <w:tab/>
+        <w:t>In order to credit or debit your accounts, click on the respective links below your account.</w:t>
+      </w:r>
+    </w:p>
+    <w:p>
+      <w:pPr>
+        <w:rPr>
+          <w:rFonts w:ascii="Helvetica Neue" w:hAnsi="Helvetica Neue"/>
+        </w:rPr>
+      </w:pPr>
+    </w:p>
+    <w:p>
+      <w:pPr>
+        <w:rPr>
+          <w:rFonts w:ascii="Helvetica Neue" w:hAnsi="Helvetica Neue"/>
+        </w:rPr>
+      </w:pPr>
+      <w:r>
+        <w:rPr>
+          <w:rFonts w:ascii="Helvetica Neue" w:hAnsi="Helvetica Neue"/>
+          <w:noProof/>
+        </w:rPr>
+        <w:drawing>
+          <wp:inline distT="0" distB="0" distL="0" distR="0" wp14:anchorId="30814503" wp14:editId="5971755D">
+            <wp:extent cx="5926455" cy="2916555"/>
+            <wp:effectExtent l="0" t="0" r="0" b="4445"/>
+            <wp:docPr id="1" name="Picture 1" descr="../../Dropbox/Screenshots/Screenshot%202015-09-23%2011.21.42.png"/>
+            <wp:cNvGraphicFramePr>
+              <a:graphicFrameLocks xmlns:a="http://schemas.openxmlformats.org/drawingml/2006/main" noChangeAspect="1"/>
+            </wp:cNvGraphicFramePr>
+            <a:graphic xmlns:a="http://schemas.openxmlformats.org/drawingml/2006/main">
+              <a:graphicData uri="http://schemas.openxmlformats.org/drawingml/2006/picture">
+                <pic:pic xmlns:pic="http://schemas.openxmlformats.org/drawingml/2006/picture">
+                  <pic:nvPicPr>
+                    <pic:cNvPr id="0" name="Picture 1" descr="../../Dropbox/Screenshots/Screenshot%202015-09-23%2011.21.42.png"/>
+                    <pic:cNvPicPr>
+                      <a:picLocks noChangeAspect="1" noChangeArrowheads="1"/>
+                    </pic:cNvPicPr>
+                  </pic:nvPicPr>
+                  <pic:blipFill>
+                    <a:blip r:embed="rId12" cstate="print">
+                      <a:extLst>
+                        <a:ext uri="{28A0092B-C50C-407E-A947-70E740481C1C}">
+                          <a14:useLocalDpi xmlns:a14="http://schemas.microsoft.com/office/drawing/2010/main" val="0"/>
+                        </a:ext>
+                      </a:extLst>
+                    </a:blip>
+                    <a:srcRect/>
+                    <a:stretch>
+                      <a:fillRect/>
+                    </a:stretch>
+                  </pic:blipFill>
+                  <pic:spPr bwMode="auto">
+                    <a:xfrm>
+                      <a:off x="0" y="0"/>
+                      <a:ext cx="5926455" cy="2916555"/>
+                    </a:xfrm>
+                    <a:prstGeom prst="rect">
+                      <a:avLst/>
+                    </a:prstGeom>
+                    <a:noFill/>
+                    <a:ln>
+                      <a:noFill/>
+                    </a:ln>
+                  </pic:spPr>
+                </pic:pic>
+              </a:graphicData>
+            </a:graphic>
+          </wp:inline>
+        </w:drawing>
+      </w:r>
+    </w:p>
+    <w:p>
+      <w:pPr>
+        <w:rPr>
+          <w:rFonts w:ascii="Helvetica Neue" w:hAnsi="Helvetica Neue"/>
+        </w:rPr>
+      </w:pPr>
+    </w:p>
+    <w:p>
+      <w:pPr>
+        <w:rPr>
+          <w:rFonts w:ascii="Helvetica Neue" w:hAnsi="Helvetica Neue"/>
+          <w:b/>
+          <w:sz w:val="28"/>
+          <w:szCs w:val="28"/>
+        </w:rPr>
+      </w:pPr>
+      <w:r>
+        <w:rPr>
+          <w:rFonts w:ascii="Helvetica Neue" w:hAnsi="Helvetica Neue"/>
+          <w:b/>
+          <w:sz w:val="28"/>
+          <w:szCs w:val="28"/>
+        </w:rPr>
+        <w:t>3.2</w:t>
+      </w:r>
+      <w:r>
+        <w:rPr>
+          <w:rFonts w:ascii="Helvetica Neue" w:hAnsi="Helvetica Neue"/>
+          <w:b/>
+          <w:sz w:val="28"/>
+          <w:szCs w:val="28"/>
+        </w:rPr>
+        <w:t xml:space="preserve"> </w:t>
+      </w:r>
+      <w:r>
+        <w:rPr>
+          <w:rFonts w:ascii="Helvetica Neue" w:hAnsi="Helvetica Neue"/>
+          <w:b/>
+          <w:sz w:val="28"/>
+          <w:szCs w:val="28"/>
+        </w:rPr>
+        <w:t>View Statements</w:t>
+      </w:r>
+    </w:p>
+    <w:p>
+      <w:pPr>
+        <w:rPr>
+          <w:rFonts w:ascii="Helvetica Neue" w:hAnsi="Helvetica Neue"/>
+          <w:sz w:val="28"/>
+          <w:szCs w:val="28"/>
+        </w:rPr>
+      </w:pPr>
+      <w:r>
+        <w:rPr>
+          <w:rFonts w:ascii="Helvetica Neue" w:hAnsi="Helvetica Neue"/>
+          <w:sz w:val="28"/>
+          <w:szCs w:val="28"/>
+        </w:rPr>
+        <w:tab/>
+        <w:t xml:space="preserve">In order to </w:t>
+      </w:r>
+      <w:r>
+        <w:rPr>
+          <w:rFonts w:ascii="Helvetica Neue" w:hAnsi="Helvetica Neue"/>
+          <w:sz w:val="28"/>
+          <w:szCs w:val="28"/>
+        </w:rPr>
+        <w:t xml:space="preserve">view statements for your </w:t>
+      </w:r>
+      <w:r>
+        <w:rPr>
+          <w:rFonts w:ascii="Helvetica Neue" w:hAnsi="Helvetica Neue"/>
+          <w:sz w:val="28"/>
+          <w:szCs w:val="28"/>
+        </w:rPr>
+        <w:t xml:space="preserve">accounts, click on the </w:t>
+      </w:r>
+      <w:r>
+        <w:rPr>
+          <w:rFonts w:ascii="Helvetica Neue" w:hAnsi="Helvetica Neue"/>
+          <w:sz w:val="28"/>
+          <w:szCs w:val="28"/>
+        </w:rPr>
+        <w:t>`View Statements` link</w:t>
+      </w:r>
+      <w:r>
+        <w:rPr>
+          <w:rFonts w:ascii="Helvetica Neue" w:hAnsi="Helvetica Neue"/>
+          <w:sz w:val="28"/>
+          <w:szCs w:val="28"/>
+        </w:rPr>
+        <w:t xml:space="preserve"> below your account.</w:t>
+      </w:r>
+    </w:p>
+    <w:p>
+      <w:pPr>
+        <w:rPr>
+          <w:rFonts w:ascii="Helvetica Neue" w:hAnsi="Helvetica Neue"/>
+          <w:sz w:val="28"/>
+          <w:szCs w:val="28"/>
+        </w:rPr>
+      </w:pPr>
+    </w:p>
+    <w:p>
+      <w:pPr>
+        <w:rPr>
+          <w:rFonts w:ascii="Helvetica Neue" w:hAnsi="Helvetica Neue"/>
+          <w:sz w:val="28"/>
+          <w:szCs w:val="28"/>
+        </w:rPr>
+      </w:pPr>
+    </w:p>
+    <w:p>
+      <w:pPr>
+        <w:jc w:val="both"/>
+        <w:rPr>
+          <w:rFonts w:ascii="Helvetica Neue" w:hAnsi="Helvetica Neue"/>
+          <w:b/>
+          <w:sz w:val="28"/>
+          <w:szCs w:val="28"/>
+        </w:rPr>
+      </w:pPr>
+      <w:r>
+        <w:rPr>
+          <w:rFonts w:ascii="Helvetica Neue" w:hAnsi="Helvetica Neue"/>
+          <w:b/>
+          <w:sz w:val="28"/>
+          <w:szCs w:val="28"/>
+        </w:rPr>
+        <w:t>3.3</w:t>
+      </w:r>
+      <w:r>
+        <w:rPr>
+          <w:rFonts w:ascii="Helvetica Neue" w:hAnsi="Helvetica Neue"/>
+          <w:b/>
+          <w:sz w:val="28"/>
+          <w:szCs w:val="28"/>
+        </w:rPr>
+        <w:t xml:space="preserve"> </w:t>
+      </w:r>
+      <w:r>
+        <w:rPr>
+          <w:rFonts w:ascii="Helvetica Neue" w:hAnsi="Helvetica Neue"/>
+          <w:b/>
+          <w:sz w:val="28"/>
+          <w:szCs w:val="28"/>
+        </w:rPr>
+        <w:t>Account Transfer</w:t>
+      </w:r>
+    </w:p>
+    <w:p>
+      <w:pPr>
+        <w:jc w:val="both"/>
+        <w:rPr>
+          <w:rFonts w:ascii="Helvetica Neue" w:hAnsi="Helvetica Neue"/>
+          <w:sz w:val="28"/>
+          <w:szCs w:val="28"/>
+        </w:rPr>
+      </w:pPr>
+      <w:r>
+        <w:rPr>
+          <w:rFonts w:ascii="Helvetica Neue" w:hAnsi="Helvetica Neue"/>
+          <w:sz w:val="28"/>
+          <w:szCs w:val="28"/>
+        </w:rPr>
+        <w:tab/>
+        <w:t xml:space="preserve">In order to </w:t>
+      </w:r>
+      <w:r>
+        <w:rPr>
+          <w:rFonts w:ascii="Helvetica Neue" w:hAnsi="Helvetica Neue"/>
+          <w:sz w:val="28"/>
+          <w:szCs w:val="28"/>
+        </w:rPr>
+        <w:t xml:space="preserve">transfer amounts to external accounts </w:t>
+      </w:r>
+      <w:r>
+        <w:rPr>
+          <w:rFonts w:ascii="Helvetica Neue" w:hAnsi="Helvetica Neue"/>
+          <w:sz w:val="28"/>
+          <w:szCs w:val="28"/>
+        </w:rPr>
+        <w:t>from</w:t>
+      </w:r>
+      <w:r>
+        <w:rPr>
+          <w:rFonts w:ascii="Helvetica Neue" w:hAnsi="Helvetica Neue"/>
+          <w:sz w:val="28"/>
+          <w:szCs w:val="28"/>
+        </w:rPr>
+        <w:t xml:space="preserve"> your </w:t>
+      </w:r>
+      <w:r>
+        <w:rPr>
+          <w:rFonts w:ascii="Helvetica Neue" w:hAnsi="Helvetica Neue"/>
+          <w:sz w:val="28"/>
+          <w:szCs w:val="28"/>
+        </w:rPr>
+        <w:t>accounts:</w:t>
+      </w:r>
+    </w:p>
+    <w:p>
+      <w:pPr>
+        <w:pStyle w:val="ListParagraph"/>
+        <w:numPr>
+          <w:ilvl w:val="0"/>
+          <w:numId w:val="7"/>
+        </w:numPr>
+        <w:jc w:val="both"/>
+        <w:rPr>
+          <w:rFonts w:ascii="Helvetica Neue" w:hAnsi="Helvetica Neue"/>
+        </w:rPr>
+      </w:pPr>
+      <w:r>
+        <w:rPr>
+          <w:rFonts w:ascii="Helvetica Neue" w:hAnsi="Helvetica Neue"/>
+          <w:sz w:val="28"/>
+          <w:szCs w:val="28"/>
+        </w:rPr>
+        <w:t>C</w:t>
+      </w:r>
+      <w:r>
+        <w:rPr>
+          <w:rFonts w:ascii="Helvetica Neue" w:hAnsi="Helvetica Neue"/>
+          <w:sz w:val="28"/>
+          <w:szCs w:val="28"/>
+        </w:rPr>
+        <w:t xml:space="preserve">lick on the </w:t>
+      </w:r>
+      <w:r>
+        <w:rPr>
+          <w:rFonts w:ascii="Helvetica Neue" w:hAnsi="Helvetica Neue"/>
+          <w:sz w:val="28"/>
+          <w:szCs w:val="28"/>
+        </w:rPr>
+        <w:t>`Payments and Transfers`</w:t>
+      </w:r>
+      <w:r>
+        <w:rPr>
+          <w:rFonts w:ascii="Helvetica Neue" w:hAnsi="Helvetica Neue"/>
+          <w:sz w:val="28"/>
+          <w:szCs w:val="28"/>
+        </w:rPr>
+        <w:t xml:space="preserve"> page.</w:t>
+      </w:r>
+    </w:p>
+    <w:p>
+      <w:pPr>
+        <w:pStyle w:val="ListParagraph"/>
+        <w:numPr>
+          <w:ilvl w:val="0"/>
+          <w:numId w:val="7"/>
+        </w:numPr>
+        <w:jc w:val="both"/>
+        <w:rPr>
+          <w:rFonts w:ascii="Helvetica Neue" w:hAnsi="Helvetica Neue"/>
+        </w:rPr>
+      </w:pPr>
+      <w:r>
+        <w:rPr>
+          <w:rFonts w:ascii="Helvetica Neue" w:hAnsi="Helvetica Neue"/>
+          <w:sz w:val="28"/>
+          <w:szCs w:val="28"/>
+        </w:rPr>
+        <w:t>Select the account from which you want to transfer.</w:t>
+      </w:r>
+    </w:p>
+    <w:p>
+      <w:pPr>
+        <w:pStyle w:val="ListParagraph"/>
+        <w:numPr>
+          <w:ilvl w:val="0"/>
+          <w:numId w:val="7"/>
+        </w:numPr>
+        <w:rPr>
+          <w:rFonts w:ascii="Helvetica Neue" w:hAnsi="Helvetica Neue"/>
+        </w:rPr>
+      </w:pPr>
+      <w:r>
+        <w:rPr>
+          <w:rFonts w:ascii="Helvetica Neue" w:hAnsi="Helvetica Neue"/>
+          <w:sz w:val="28"/>
+          <w:szCs w:val="28"/>
+        </w:rPr>
+        <w:t>F</w:t>
+      </w:r>
+      <w:r>
+        <w:rPr>
+          <w:rFonts w:ascii="Helvetica Neue" w:hAnsi="Helvetica Neue"/>
+          <w:sz w:val="28"/>
+          <w:szCs w:val="28"/>
+        </w:rPr>
+        <w:t xml:space="preserve">ill up the </w:t>
+      </w:r>
+      <w:r>
+        <w:rPr>
+          <w:rFonts w:ascii="Helvetica Neue" w:hAnsi="Helvetica Neue"/>
+          <w:sz w:val="28"/>
+          <w:szCs w:val="28"/>
+        </w:rPr>
+        <w:t xml:space="preserve">external account </w:t>
+      </w:r>
+      <w:r>
+        <w:rPr>
+          <w:rFonts w:ascii="Helvetica Neue" w:hAnsi="Helvetica Neue"/>
+          <w:sz w:val="28"/>
+          <w:szCs w:val="28"/>
+        </w:rPr>
+        <w:t xml:space="preserve">details </w:t>
+      </w:r>
+      <w:r>
+        <w:rPr>
+          <w:rFonts w:ascii="Helvetica Neue" w:hAnsi="Helvetica Neue"/>
+          <w:sz w:val="28"/>
+          <w:szCs w:val="28"/>
+        </w:rPr>
+        <w:t>and click Transfer.</w:t>
+      </w:r>
+      <w:r>
+        <w:rPr>
+          <w:rFonts w:ascii="Helvetica Neue" w:hAnsi="Helvetica Neue"/>
+          <w:noProof/>
+          <w:sz w:val="28"/>
+          <w:szCs w:val="28"/>
+        </w:rPr>
+        <w:drawing>
+          <wp:inline distT="0" distB="0" distL="0" distR="0" wp14:anchorId="49D57FCA" wp14:editId="4872D08B">
+            <wp:extent cx="5926455" cy="2962910"/>
+            <wp:effectExtent l="0" t="0" r="0" b="8890"/>
+            <wp:docPr id="2" name="Picture 2" descr="../../Dropbox/Screenshots/Screenshot%202015-09-23%2012.07.01.png"/>
+            <wp:cNvGraphicFramePr>
+              <a:graphicFrameLocks xmlns:a="http://schemas.openxmlformats.org/drawingml/2006/main" noChangeAspect="1"/>
+            </wp:cNvGraphicFramePr>
+            <a:graphic xmlns:a="http://schemas.openxmlformats.org/drawingml/2006/main">
+              <a:graphicData uri="http://schemas.openxmlformats.org/drawingml/2006/picture">
+                <pic:pic xmlns:pic="http://schemas.openxmlformats.org/drawingml/2006/picture">
+                  <pic:nvPicPr>
+                    <pic:cNvPr id="0" name="Picture 2" descr="../../Dropbox/Screenshots/Screenshot%202015-09-23%2012.07.01.png"/>
+                    <pic:cNvPicPr>
+                      <a:picLocks noChangeAspect="1" noChangeArrowheads="1"/>
+                    </pic:cNvPicPr>
+                  </pic:nvPicPr>
+                  <pic:blipFill>
+                    <a:blip r:embed="rId13" cstate="print">
+                      <a:extLst>
+                        <a:ext uri="{28A0092B-C50C-407E-A947-70E740481C1C}">
+                          <a14:useLocalDpi xmlns:a14="http://schemas.microsoft.com/office/drawing/2010/main" val="0"/>
+                        </a:ext>
+                      </a:extLst>
+                    </a:blip>
+                    <a:srcRect/>
+                    <a:stretch>
+                      <a:fillRect/>
+                    </a:stretch>
+                  </pic:blipFill>
+                  <pic:spPr bwMode="auto">
+                    <a:xfrm>
+                      <a:off x="0" y="0"/>
+                      <a:ext cx="5926455" cy="2962910"/>
+                    </a:xfrm>
+                    <a:prstGeom prst="rect">
+                      <a:avLst/>
+                    </a:prstGeom>
+                    <a:noFill/>
+                    <a:ln>
+                      <a:noFill/>
+                    </a:ln>
+                  </pic:spPr>
+                </pic:pic>
+              </a:graphicData>
+            </a:graphic>
+          </wp:inline>
+        </w:drawing>
+      </w:r>
+    </w:p>
+    <w:p>
+      <w:pPr>
+        <w:pStyle w:val="ListParagraph"/>
+        <w:numPr>
+          <w:ilvl w:val="0"/>
+          <w:numId w:val="7"/>
+        </w:numPr>
+        <w:jc w:val="both"/>
+        <w:rPr>
+          <w:rFonts w:ascii="Helvetica Neue" w:hAnsi="Helvetica Neue"/>
+        </w:rPr>
+      </w:pPr>
+      <w:r>
+        <w:rPr>
+          <w:rFonts w:ascii="Helvetica Neue" w:hAnsi="Helvetica Neue"/>
+          <w:noProof/>
+          <w:sz w:val="28"/>
+          <w:szCs w:val="28"/>
+        </w:rPr>
+        <w:drawing>
+          <wp:inline distT="0" distB="0" distL="0" distR="0" wp14:anchorId="53F5FFFC" wp14:editId="1E4A3042">
+            <wp:extent cx="5926455" cy="3275330"/>
+            <wp:effectExtent l="0" t="0" r="0" b="1270"/>
+            <wp:docPr id="6" name="Picture 6" descr="../../Dropbox/Screenshots/Screenshot%202015-09-23%2012.07.09.png"/>
+            <wp:cNvGraphicFramePr>
+              <a:graphicFrameLocks xmlns:a="http://schemas.openxmlformats.org/drawingml/2006/main" noChangeAspect="1"/>
+            </wp:cNvGraphicFramePr>
+            <a:graphic xmlns:a="http://schemas.openxmlformats.org/drawingml/2006/main">
+              <a:graphicData uri="http://schemas.openxmlformats.org/drawingml/2006/picture">
+                <pic:pic xmlns:pic="http://schemas.openxmlformats.org/drawingml/2006/picture">
+                  <pic:nvPicPr>
+                    <pic:cNvPr id="0" name="Picture 3" descr="../../Dropbox/Screenshots/Screenshot%202015-09-23%2012.07.09.png"/>
+                    <pic:cNvPicPr>
+                      <a:picLocks noChangeAspect="1" noChangeArrowheads="1"/>
+                    </pic:cNvPicPr>
+                  </pic:nvPicPr>
+                  <pic:blipFill>
+                    <a:blip r:embed="rId14" cstate="print">
+                      <a:extLst>
+                        <a:ext uri="{28A0092B-C50C-407E-A947-70E740481C1C}">
+                          <a14:useLocalDpi xmlns:a14="http://schemas.microsoft.com/office/drawing/2010/main" val="0"/>
+                        </a:ext>
+                      </a:extLst>
+                    </a:blip>
+                    <a:srcRect/>
+                    <a:stretch>
+                      <a:fillRect/>
+                    </a:stretch>
+                  </pic:blipFill>
+                  <pic:spPr bwMode="auto">
+                    <a:xfrm>
+                      <a:off x="0" y="0"/>
+                      <a:ext cx="5926455" cy="3275330"/>
+                    </a:xfrm>
+                    <a:prstGeom prst="rect">
+                      <a:avLst/>
+                    </a:prstGeom>
+                    <a:noFill/>
+                    <a:ln>
+                      <a:noFill/>
+                    </a:ln>
+                  </pic:spPr>
+                </pic:pic>
+              </a:graphicData>
+            </a:graphic>
+          </wp:inline>
+        </w:drawing>
+      </w:r>
+    </w:p>
     <w:sectPr>
-      <w:footerReference w:type="even" r:id="rId12"/>
-      <w:footerReference w:type="default" r:id="rId13"/>
+      <w:footerReference w:type="even" r:id="rId15"/>
+      <w:footerReference w:type="default" r:id="rId16"/>
       <w:pgSz w:w="12240" w:h="15840"/>
       <w:pgMar w:top="1440" w:right="1440" w:bottom="1440" w:left="1440" w:header="720" w:footer="720" w:gutter="0"/>
       <w:cols w:space="720"/>
@@ -3152,7 +3877,7 @@
         <w:rStyle w:val="PageNumber"/>
         <w:noProof/>
       </w:rPr>
-      <w:t>2</w:t>
+      <w:t>8</w:t>
     </w:r>
     <w:r>
       <w:rPr>
@@ -3566,6 +4291,119 @@
     </w:lvl>
   </w:abstractNum>
   <w:abstractNum w:abstractNumId="3">
+    <w:nsid w:val="573F47BF"/>
+    <w:multiLevelType w:val="hybridMultilevel"/>
+    <w:tmpl w:val="39F85216"/>
+    <w:lvl w:ilvl="0" w:tplc="04090001">
+      <w:start w:val="1"/>
+      <w:numFmt w:val="bullet"/>
+      <w:lvlText w:val=""/>
+      <w:lvlJc w:val="left"/>
+      <w:pPr>
+        <w:ind w:left="720" w:hanging="360"/>
+      </w:pPr>
+      <w:rPr>
+        <w:rFonts w:ascii="Symbol" w:hAnsi="Symbol" w:hint="default"/>
+      </w:rPr>
+    </w:lvl>
+    <w:lvl w:ilvl="1" w:tplc="04090003" w:tentative="1">
+      <w:start w:val="1"/>
+      <w:numFmt w:val="bullet"/>
+      <w:lvlText w:val="o"/>
+      <w:lvlJc w:val="left"/>
+      <w:pPr>
+        <w:ind w:left="1440" w:hanging="360"/>
+      </w:pPr>
+      <w:rPr>
+        <w:rFonts w:ascii="Courier New" w:hAnsi="Courier New" w:cs="Courier New" w:hint="default"/>
+      </w:rPr>
+    </w:lvl>
+    <w:lvl w:ilvl="2" w:tplc="04090005" w:tentative="1">
+      <w:start w:val="1"/>
+      <w:numFmt w:val="bullet"/>
+      <w:lvlText w:val=""/>
+      <w:lvlJc w:val="left"/>
+      <w:pPr>
+        <w:ind w:left="2160" w:hanging="360"/>
+      </w:pPr>
+      <w:rPr>
+        <w:rFonts w:ascii="Wingdings" w:hAnsi="Wingdings" w:hint="default"/>
+      </w:rPr>
+    </w:lvl>
+    <w:lvl w:ilvl="3" w:tplc="04090001" w:tentative="1">
+      <w:start w:val="1"/>
+      <w:numFmt w:val="bullet"/>
+      <w:lvlText w:val=""/>
+      <w:lvlJc w:val="left"/>
+      <w:pPr>
+        <w:ind w:left="2880" w:hanging="360"/>
+      </w:pPr>
+      <w:rPr>
+        <w:rFonts w:ascii="Symbol" w:hAnsi="Symbol" w:hint="default"/>
+      </w:rPr>
+    </w:lvl>
+    <w:lvl w:ilvl="4" w:tplc="04090003" w:tentative="1">
+      <w:start w:val="1"/>
+      <w:numFmt w:val="bullet"/>
+      <w:lvlText w:val="o"/>
+      <w:lvlJc w:val="left"/>
+      <w:pPr>
+        <w:ind w:left="3600" w:hanging="360"/>
+      </w:pPr>
+      <w:rPr>
+        <w:rFonts w:ascii="Courier New" w:hAnsi="Courier New" w:cs="Courier New" w:hint="default"/>
+      </w:rPr>
+    </w:lvl>
+    <w:lvl w:ilvl="5" w:tplc="04090005" w:tentative="1">
+      <w:start w:val="1"/>
+      <w:numFmt w:val="bullet"/>
+      <w:lvlText w:val=""/>
+      <w:lvlJc w:val="left"/>
+      <w:pPr>
+        <w:ind w:left="4320" w:hanging="360"/>
+      </w:pPr>
+      <w:rPr>
+        <w:rFonts w:ascii="Wingdings" w:hAnsi="Wingdings" w:hint="default"/>
+      </w:rPr>
+    </w:lvl>
+    <w:lvl w:ilvl="6" w:tplc="04090001" w:tentative="1">
+      <w:start w:val="1"/>
+      <w:numFmt w:val="bullet"/>
+      <w:lvlText w:val=""/>
+      <w:lvlJc w:val="left"/>
+      <w:pPr>
+        <w:ind w:left="5040" w:hanging="360"/>
+      </w:pPr>
+      <w:rPr>
+        <w:rFonts w:ascii="Symbol" w:hAnsi="Symbol" w:hint="default"/>
+      </w:rPr>
+    </w:lvl>
+    <w:lvl w:ilvl="7" w:tplc="04090003" w:tentative="1">
+      <w:start w:val="1"/>
+      <w:numFmt w:val="bullet"/>
+      <w:lvlText w:val="o"/>
+      <w:lvlJc w:val="left"/>
+      <w:pPr>
+        <w:ind w:left="5760" w:hanging="360"/>
+      </w:pPr>
+      <w:rPr>
+        <w:rFonts w:ascii="Courier New" w:hAnsi="Courier New" w:cs="Courier New" w:hint="default"/>
+      </w:rPr>
+    </w:lvl>
+    <w:lvl w:ilvl="8" w:tplc="04090005" w:tentative="1">
+      <w:start w:val="1"/>
+      <w:numFmt w:val="bullet"/>
+      <w:lvlText w:val=""/>
+      <w:lvlJc w:val="left"/>
+      <w:pPr>
+        <w:ind w:left="6480" w:hanging="360"/>
+      </w:pPr>
+      <w:rPr>
+        <w:rFonts w:ascii="Wingdings" w:hAnsi="Wingdings" w:hint="default"/>
+      </w:rPr>
+    </w:lvl>
+  </w:abstractNum>
+  <w:abstractNum w:abstractNumId="4">
     <w:nsid w:val="57C26BDB"/>
     <w:multiLevelType w:val="hybridMultilevel"/>
     <w:tmpl w:val="E78A3AF8"/>
@@ -3678,7 +4516,7 @@
       </w:rPr>
     </w:lvl>
   </w:abstractNum>
-  <w:abstractNum w:abstractNumId="4">
+  <w:abstractNum w:abstractNumId="5">
     <w:nsid w:val="74CC78A6"/>
     <w:multiLevelType w:val="hybridMultilevel"/>
     <w:tmpl w:val="82EE7772"/>
@@ -3767,7 +4605,7 @@
       </w:pPr>
     </w:lvl>
   </w:abstractNum>
-  <w:abstractNum w:abstractNumId="5">
+  <w:abstractNum w:abstractNumId="6">
     <w:nsid w:val="7E6B25A2"/>
     <w:multiLevelType w:val="multilevel"/>
     <w:tmpl w:val="DA349C16"/>
@@ -3917,7 +4755,7 @@
     </w:lvl>
   </w:abstractNum>
   <w:num w:numId="1">
-    <w:abstractNumId w:val="5"/>
+    <w:abstractNumId w:val="6"/>
   </w:num>
   <w:num w:numId="2">
     <w:abstractNumId w:val="0"/>
@@ -3926,13 +4764,16 @@
     <w:abstractNumId w:val="2"/>
   </w:num>
   <w:num w:numId="4">
-    <w:abstractNumId w:val="3"/>
+    <w:abstractNumId w:val="4"/>
   </w:num>
   <w:num w:numId="5">
     <w:abstractNumId w:val="1"/>
   </w:num>
   <w:num w:numId="6">
-    <w:abstractNumId w:val="4"/>
+    <w:abstractNumId w:val="5"/>
+  </w:num>
+  <w:num w:numId="7">
+    <w:abstractNumId w:val="3"/>
   </w:num>
 </w:numbering>
 </file>

</xml_diff>